<commit_message>
Mise à jour Cahier des charges - Théo 18/05/21
</commit_message>
<xml_diff>
--- a/CDC.docx
+++ b/CDC.docx
@@ -81,136 +81,181 @@
           <w:sz w:val="28"/>
           <w:szCs w:val="28"/>
         </w:rPr>
-        <w:t xml:space="preserve">Description du Projet : </w:t>
-      </w:r>
-    </w:p>
-    <w:p>
-      <w:r>
-        <w:rPr/>
-        <w:t xml:space="preserve">Plateforme </w:t>
-      </w:r>
-      <w:r>
-        <w:rPr/>
-        <w:t xml:space="preserve">web </w:t>
-      </w:r>
-      <w:r>
-        <w:rPr/>
-        <w:t>avec un aspect réseau social professionnel ayant pour but de mettre en relation les acteurs d’un secteur pour vendre ou acheter des produits.</w:t>
-      </w:r>
-    </w:p>
-    <w:p>
-      <w:pPr>
-        <w:pStyle w:val="Normal"/>
-      </w:pPr>
-      <w:r>
-        <w:rPr/>
-        <w:t>L’objectif est de créer une plateforme d’</w:t>
-      </w:r>
-      <w:r>
-        <w:rPr/>
-        <w:t>é</w:t>
-      </w:r>
-      <w:r>
-        <w:rPr/>
-        <w:t>change dédiée aux professionnels qui permettra la vente</w:t>
-      </w:r>
-      <w:r>
-        <w:rPr/>
-        <w:t xml:space="preserve"> ou l’achat d’</w:t>
-      </w:r>
-      <w:r>
-        <w:rPr/>
-        <w:t>un</w:t>
-      </w:r>
-      <w:r>
-        <w:rPr/>
-        <w:t xml:space="preserve"> </w:t>
-      </w:r>
-      <w:r>
-        <w:rPr/>
-        <w:t>bien</w:t>
-      </w:r>
-      <w:r>
-        <w:rPr/>
-        <w:t xml:space="preserve"> </w:t>
-      </w:r>
-      <w:r>
-        <w:rPr/>
-        <w:t>(</w:t>
-      </w:r>
-      <w:r>
-        <w:rPr/>
-        <w:t>volaille dans le cas présent).</w:t>
-      </w:r>
-    </w:p>
-    <w:p>
-      <w:pPr>
-        <w:pStyle w:val="Normal"/>
-      </w:pPr>
-    </w:p>
-    <w:p xmlns:wp14="http://schemas.microsoft.com/office/word/2010/wordml" wp14:textId="77777777">
-      <w:pPr>
-        <w:rPr>
-          <w:b/>
+        <w:t xml:space="preserve">I - </w:t>
+      </w:r>
+      <w:r>
+        <w:rPr>
+          <w:b w:val="1"/>
+          <w:bCs w:val="1"/>
           <w:sz w:val="28"/>
           <w:szCs w:val="28"/>
         </w:rPr>
-      </w:pPr>
-      <w:r>
-        <w:rPr>
-          <w:b/>
+        <w:t xml:space="preserve">Description du Projet : </w:t>
+      </w:r>
+    </w:p>
+    <w:p>
+      <w:r>
+        <w:rPr/>
+        <w:t xml:space="preserve">Plateforme </w:t>
+      </w:r>
+      <w:r>
+        <w:rPr/>
+        <w:t xml:space="preserve">web </w:t>
+      </w:r>
+      <w:r>
+        <w:rPr/>
+        <w:t>avec un aspect réseau social professionnel ayant pour but de mettre en relation les acteurs d’un secteur pour vendre ou acheter des produits.</w:t>
+      </w:r>
+    </w:p>
+    <w:p>
+      <w:pPr>
+        <w:pStyle w:val="Normal"/>
+      </w:pPr>
+      <w:r>
+        <w:rPr/>
+        <w:t>L’objectif est de créer une plateforme d’</w:t>
+      </w:r>
+      <w:r>
+        <w:rPr/>
+        <w:t>é</w:t>
+      </w:r>
+      <w:r>
+        <w:rPr/>
+        <w:t>change dédiée aux professionnels qui permettra la vente</w:t>
+      </w:r>
+      <w:r>
+        <w:rPr/>
+        <w:t xml:space="preserve"> ou l’achat d’</w:t>
+      </w:r>
+      <w:r>
+        <w:rPr/>
+        <w:t>un</w:t>
+      </w:r>
+      <w:r>
+        <w:rPr/>
+        <w:t xml:space="preserve"> </w:t>
+      </w:r>
+      <w:r>
+        <w:rPr/>
+        <w:t>bien</w:t>
+      </w:r>
+      <w:r>
+        <w:rPr/>
+        <w:t xml:space="preserve"> </w:t>
+      </w:r>
+      <w:r>
+        <w:rPr/>
+        <w:t>(</w:t>
+      </w:r>
+      <w:r>
+        <w:rPr/>
+        <w:t>volaille dans le cas présent).</w:t>
+      </w:r>
+    </w:p>
+    <w:p>
+      <w:pPr>
+        <w:pStyle w:val="Normal"/>
+      </w:pPr>
+      <w:r>
+        <w:rPr/>
+        <w:t>Qui : pour les professionnels</w:t>
+      </w:r>
+    </w:p>
+    <w:p>
+      <w:pPr>
+        <w:pStyle w:val="Normal"/>
+      </w:pPr>
+      <w:r>
+        <w:rPr/>
+        <w:t xml:space="preserve">Quoi : </w:t>
+      </w:r>
+      <w:r>
+        <w:rPr/>
+        <w:t>r</w:t>
+      </w:r>
+      <w:r>
+        <w:rPr/>
+        <w:t>é</w:t>
+      </w:r>
+      <w:r>
+        <w:rPr/>
+        <w:t>seau d’échange des professionnels autour d’un bien déterminé (volaille)</w:t>
+      </w:r>
+    </w:p>
+    <w:p>
+      <w:pPr>
+        <w:pStyle w:val="Normal"/>
+      </w:pPr>
+      <w:r>
+        <w:rPr/>
+        <w:t xml:space="preserve">Ou </w:t>
+      </w:r>
+      <w:r>
+        <w:rPr/>
+        <w:t xml:space="preserve">: </w:t>
+      </w:r>
+      <w:r>
+        <w:rPr/>
+        <w:t>Au niveau France métropolitaine</w:t>
+      </w:r>
+    </w:p>
+    <w:p>
+      <w:pPr>
+        <w:pStyle w:val="Normal"/>
+      </w:pPr>
+      <w:r>
+        <w:rPr/>
+        <w:t xml:space="preserve">Quand </w:t>
+      </w:r>
+      <w:r>
+        <w:rPr/>
+        <w:t xml:space="preserve">: </w:t>
+      </w:r>
+    </w:p>
+    <w:p>
+      <w:pPr>
+        <w:pStyle w:val="Normal"/>
+      </w:pPr>
+      <w:r>
+        <w:rPr/>
+        <w:t>Pourquoi</w:t>
+      </w:r>
+      <w:r>
+        <w:rPr/>
+        <w:t xml:space="preserve"> : </w:t>
+      </w:r>
+      <w:r>
+        <w:rPr/>
+        <w:t>Afin de permettre une simplification des échanges entr</w:t>
+      </w:r>
+      <w:r>
+        <w:rPr/>
+        <w:t>e les professionnels du secteur</w:t>
+      </w:r>
+    </w:p>
+    <w:p>
+      <w:pPr>
+        <w:pStyle w:val="Normal"/>
+      </w:pPr>
+    </w:p>
+    <w:p xmlns:wp14="http://schemas.microsoft.com/office/word/2010/wordml" wp14:textId="4A01510C">
+      <w:pPr>
+        <w:rPr>
+          <w:b w:val="1"/>
+          <w:bCs w:val="1"/>
           <w:sz w:val="28"/>
           <w:szCs w:val="28"/>
         </w:rPr>
-        <w:t>Objectif :</w:t>
-      </w:r>
-    </w:p>
-    <w:p>
-      <w:r>
-        <w:rPr/>
-        <w:t>-Simplifier les échanges entre les professionnels d’un secteur.</w:t>
-      </w:r>
-      <w:r>
-        <w:br/>
-      </w:r>
-      <w:r>
-        <w:rPr/>
-        <w:t>-Mettre en évidence l</w:t>
-      </w:r>
-      <w:r>
-        <w:rPr/>
-        <w:t>es alternatives possibles</w:t>
-      </w:r>
-      <w:r>
-        <w:rPr/>
-        <w:t>.</w:t>
-      </w:r>
-      <w:r>
-        <w:br/>
-      </w:r>
-      <w:r>
-        <w:rPr/>
-        <w:t>-</w:t>
-      </w:r>
-      <w:r>
-        <w:rPr/>
-        <w:t>Créer des relations entre les professionnels d’un secteur.</w:t>
-      </w:r>
-    </w:p>
-    <w:p>
-      <w:pPr>
-        <w:pStyle w:val="Normal"/>
-      </w:pPr>
-    </w:p>
-    <w:p xmlns:wp14="http://schemas.microsoft.com/office/word/2010/wordml" wp14:textId="233C9A1E">
-      <w:pPr>
+      </w:pPr>
+      <w:r>
         <w:rPr>
           <w:b w:val="1"/>
           <w:bCs w:val="1"/>
           <w:sz w:val="28"/>
           <w:szCs w:val="28"/>
         </w:rPr>
-      </w:pPr>
+        <w:t xml:space="preserve">II - </w:t>
+      </w:r>
       <w:r>
         <w:rPr>
           <w:b w:val="1"/>
@@ -218,131 +263,207 @@
           <w:sz w:val="28"/>
           <w:szCs w:val="28"/>
         </w:rPr>
-        <w:t xml:space="preserve">Besoins techniques </w:t>
-      </w:r>
-      <w:r>
+        <w:t>Objectif :</w:t>
+      </w:r>
+    </w:p>
+    <w:p>
+      <w:r>
+        <w:rPr/>
+        <w:t>-Simplifier les échanges entre les professionnels d’un secteur.</w:t>
+      </w:r>
+      <w:r>
+        <w:br/>
+      </w:r>
+      <w:r>
+        <w:rPr/>
+        <w:t>-Mettre en évidence l</w:t>
+      </w:r>
+      <w:r>
+        <w:rPr/>
+        <w:t xml:space="preserve">es </w:t>
+      </w:r>
+      <w:r>
+        <w:rPr/>
+        <w:t>différentes offres existantes.</w:t>
+      </w:r>
+      <w:r>
+        <w:br/>
+      </w:r>
+      <w:r>
+        <w:rPr/>
+        <w:t>-</w:t>
+      </w:r>
+      <w:r>
+        <w:rPr/>
+        <w:t>Créer des relations entre les professionnels d’un secteur.</w:t>
+      </w:r>
+    </w:p>
+    <w:p>
+      <w:pPr>
+        <w:pStyle w:val="Normal"/>
+      </w:pPr>
+    </w:p>
+    <w:p xmlns:wp14="http://schemas.microsoft.com/office/word/2010/wordml" wp14:textId="30056F1F">
+      <w:pPr>
         <w:rPr>
           <w:b w:val="1"/>
           <w:bCs w:val="1"/>
           <w:sz w:val="28"/>
           <w:szCs w:val="28"/>
         </w:rPr>
-        <w:t>:</w:t>
-      </w:r>
-    </w:p>
-    <w:p>
-      <w:r>
-        <w:rPr/>
-        <w:t>-</w:t>
-      </w:r>
-      <w:r>
-        <w:rPr/>
-        <w:t xml:space="preserve"> </w:t>
-      </w:r>
-      <w:r>
-        <w:rPr/>
-        <w:t>Base de données (SQL).</w:t>
-      </w:r>
-      <w:r>
-        <w:rPr/>
-        <w:t xml:space="preserve"> PhpMyAdmin/</w:t>
-      </w:r>
-      <w:proofErr w:type="spellStart"/>
-      <w:r>
-        <w:rPr/>
-        <w:t>mySQL</w:t>
-      </w:r>
-      <w:proofErr w:type="spellEnd"/>
-      <w:r>
-        <w:br/>
-      </w:r>
-      <w:r>
-        <w:rPr/>
-        <w:t>-</w:t>
-      </w:r>
-      <w:r>
-        <w:rPr/>
-        <w:t xml:space="preserve"> </w:t>
-      </w:r>
-      <w:r>
-        <w:rPr/>
-        <w:t>HTML/</w:t>
-      </w:r>
-      <w:r>
-        <w:rPr/>
-        <w:t>CSS</w:t>
-      </w:r>
-      <w:r>
-        <w:rPr/>
-        <w:t>.</w:t>
-      </w:r>
-      <w:r>
-        <w:rPr/>
-        <w:t xml:space="preserve"> </w:t>
-      </w:r>
-      <w:r>
-        <w:rPr/>
-        <w:t xml:space="preserve">Javascript. JQuery. POO. </w:t>
-      </w:r>
-      <w:r>
-        <w:br/>
-      </w:r>
-      <w:r>
-        <w:rPr/>
-        <w:t>-</w:t>
-      </w:r>
-      <w:r>
-        <w:rPr/>
-        <w:t xml:space="preserve"> </w:t>
-      </w:r>
-      <w:proofErr w:type="spellStart"/>
-      <w:r>
-        <w:rPr/>
-        <w:t>JEE</w:t>
-      </w:r>
-      <w:proofErr w:type="spellEnd"/>
-      <w:r>
-        <w:rPr/>
-        <w:t>. PHP</w:t>
-      </w:r>
-      <w:r>
-        <w:br/>
-      </w:r>
-      <w:r>
-        <w:rPr/>
-        <w:t>- Bootstrap</w:t>
-      </w:r>
-      <w:r>
-        <w:br/>
-      </w:r>
-      <w:r>
-        <w:rPr/>
-        <w:t>- Hibernate</w:t>
-      </w:r>
-      <w:r>
-        <w:br/>
-      </w:r>
-      <w:r>
-        <w:rPr/>
-        <w:t>- Maven</w:t>
-      </w:r>
-    </w:p>
-    <w:p>
-      <w:pPr>
-        <w:pStyle w:val="Normal"/>
-      </w:pPr>
-    </w:p>
-    <w:p xmlns:wp14="http://schemas.microsoft.com/office/word/2010/wordml" wp14:textId="77777777">
-      <w:pPr>
-        <w:rPr>
-          <w:b/>
+      </w:pPr>
+      <w:r>
+        <w:rPr>
+          <w:b w:val="1"/>
+          <w:bCs w:val="1"/>
           <w:sz w:val="28"/>
           <w:szCs w:val="28"/>
         </w:rPr>
-      </w:pPr>
-      <w:r>
-        <w:rPr>
-          <w:b/>
+        <w:t xml:space="preserve">III - </w:t>
+      </w:r>
+      <w:r>
+        <w:rPr>
+          <w:b w:val="1"/>
+          <w:bCs w:val="1"/>
+          <w:sz w:val="28"/>
+          <w:szCs w:val="28"/>
+        </w:rPr>
+        <w:t xml:space="preserve">Besoins techniques </w:t>
+      </w:r>
+      <w:r>
+        <w:rPr>
+          <w:b w:val="1"/>
+          <w:bCs w:val="1"/>
+          <w:sz w:val="28"/>
+          <w:szCs w:val="28"/>
+        </w:rPr>
+        <w:t>:</w:t>
+      </w:r>
+    </w:p>
+    <w:p>
+      <w:r>
+        <w:rPr/>
+        <w:t>-</w:t>
+      </w:r>
+      <w:r>
+        <w:rPr/>
+        <w:t xml:space="preserve"> </w:t>
+      </w:r>
+      <w:r>
+        <w:rPr/>
+        <w:t>Base de données (SQL).</w:t>
+      </w:r>
+      <w:r>
+        <w:rPr/>
+        <w:t xml:space="preserve"> PhpMyAdmin/</w:t>
+      </w:r>
+      <w:proofErr w:type="spellStart"/>
+      <w:r>
+        <w:rPr/>
+        <w:t>mySQL</w:t>
+      </w:r>
+      <w:proofErr w:type="spellEnd"/>
+      <w:r>
+        <w:br/>
+      </w:r>
+      <w:r>
+        <w:rPr/>
+        <w:t>-</w:t>
+      </w:r>
+      <w:r>
+        <w:rPr/>
+        <w:t xml:space="preserve"> </w:t>
+      </w:r>
+      <w:r>
+        <w:rPr/>
+        <w:t>HTML/</w:t>
+      </w:r>
+      <w:r>
+        <w:rPr/>
+        <w:t>CSS</w:t>
+      </w:r>
+      <w:r>
+        <w:rPr/>
+        <w:t>.</w:t>
+      </w:r>
+      <w:r>
+        <w:rPr/>
+        <w:t xml:space="preserve"> </w:t>
+      </w:r>
+      <w:r>
+        <w:rPr/>
+        <w:t xml:space="preserve">Javascript. JQuery. POO. </w:t>
+      </w:r>
+      <w:r>
+        <w:br/>
+      </w:r>
+      <w:r>
+        <w:rPr/>
+        <w:t>-</w:t>
+      </w:r>
+      <w:r>
+        <w:rPr/>
+        <w:t xml:space="preserve"> </w:t>
+      </w:r>
+      <w:proofErr w:type="spellStart"/>
+      <w:r>
+        <w:rPr/>
+        <w:t>JEE</w:t>
+      </w:r>
+      <w:proofErr w:type="spellEnd"/>
+      <w:r>
+        <w:rPr/>
+        <w:t>. PHP</w:t>
+      </w:r>
+      <w:r>
+        <w:br/>
+      </w:r>
+      <w:r>
+        <w:rPr/>
+        <w:t>- Bootstrap</w:t>
+      </w:r>
+      <w:r>
+        <w:br/>
+      </w:r>
+      <w:r>
+        <w:rPr/>
+        <w:t>- Hibernate</w:t>
+      </w:r>
+      <w:r>
+        <w:br/>
+      </w:r>
+      <w:r>
+        <w:rPr/>
+        <w:t>- Maven</w:t>
+      </w:r>
+    </w:p>
+    <w:p>
+      <w:pPr>
+        <w:pStyle w:val="Normal"/>
+      </w:pPr>
+    </w:p>
+    <w:p xmlns:wp14="http://schemas.microsoft.com/office/word/2010/wordml" wp14:textId="080490D4">
+      <w:pPr>
+        <w:rPr>
+          <w:b w:val="1"/>
+          <w:bCs w:val="1"/>
+          <w:sz w:val="28"/>
+          <w:szCs w:val="28"/>
+        </w:rPr>
+      </w:pPr>
+      <w:r>
+        <w:rPr>
+          <w:b w:val="1"/>
+          <w:bCs w:val="1"/>
+          <w:sz w:val="28"/>
+          <w:szCs w:val="28"/>
+        </w:rPr>
+        <w:t xml:space="preserve">IV - </w:t>
+      </w:r>
+      <w:r>
+        <w:rPr>
+          <w:b w:val="1"/>
+          <w:bCs w:val="1"/>
           <w:sz w:val="28"/>
           <w:szCs w:val="28"/>
         </w:rPr>
@@ -446,6 +567,8 @@
       <w:r>
         <w:rPr>
           <w:rFonts w:ascii="Calibri" w:hAnsi="Calibri" w:eastAsia="Calibri" w:cs="Calibri" w:asciiTheme="minorAscii" w:hAnsiTheme="minorAscii" w:eastAsiaTheme="minorAscii" w:cstheme="minorAscii"/>
+          <w:b w:val="1"/>
+          <w:bCs w:val="1"/>
           <w:sz w:val="22"/>
           <w:szCs w:val="22"/>
         </w:rPr>
@@ -454,10 +577,20 @@
       <w:r>
         <w:rPr>
           <w:rFonts w:ascii="Calibri" w:hAnsi="Calibri" w:eastAsia="Calibri" w:cs="Calibri" w:asciiTheme="minorAscii" w:hAnsiTheme="minorAscii" w:eastAsiaTheme="minorAscii" w:cstheme="minorAscii"/>
-          <w:sz w:val="22"/>
-          <w:szCs w:val="22"/>
-        </w:rPr>
-        <w:t xml:space="preserve">: producteur </w:t>
+          <w:b w:val="1"/>
+          <w:bCs w:val="1"/>
+          <w:sz w:val="22"/>
+          <w:szCs w:val="22"/>
+        </w:rPr>
+        <w:t>:</w:t>
+      </w:r>
+      <w:r>
+        <w:rPr>
+          <w:rFonts w:ascii="Calibri" w:hAnsi="Calibri" w:eastAsia="Calibri" w:cs="Calibri" w:asciiTheme="minorAscii" w:hAnsiTheme="minorAscii" w:eastAsiaTheme="minorAscii" w:cstheme="minorAscii"/>
+          <w:sz w:val="22"/>
+          <w:szCs w:val="22"/>
+        </w:rPr>
+        <w:t xml:space="preserve"> producteur </w:t>
       </w:r>
       <w:r>
         <w:rPr>
@@ -500,6 +633,8 @@
       <w:r>
         <w:rPr>
           <w:rFonts w:ascii="Calibri" w:hAnsi="Calibri" w:eastAsia="Calibri" w:cs="Calibri" w:asciiTheme="minorAscii" w:hAnsiTheme="minorAscii" w:eastAsiaTheme="minorAscii" w:cstheme="minorAscii"/>
+          <w:b w:val="1"/>
+          <w:bCs w:val="1"/>
           <w:sz w:val="22"/>
           <w:szCs w:val="22"/>
         </w:rPr>
@@ -508,10 +643,20 @@
       <w:r>
         <w:rPr>
           <w:rFonts w:ascii="Calibri" w:hAnsi="Calibri" w:eastAsia="Calibri" w:cs="Calibri" w:asciiTheme="minorAscii" w:hAnsiTheme="minorAscii" w:eastAsiaTheme="minorAscii" w:cstheme="minorAscii"/>
-          <w:sz w:val="22"/>
-          <w:szCs w:val="22"/>
-        </w:rPr>
-        <w:t xml:space="preserve">: </w:t>
+          <w:b w:val="1"/>
+          <w:bCs w:val="1"/>
+          <w:sz w:val="22"/>
+          <w:szCs w:val="22"/>
+        </w:rPr>
+        <w:t>:</w:t>
+      </w:r>
+      <w:r>
+        <w:rPr>
+          <w:rFonts w:ascii="Calibri" w:hAnsi="Calibri" w:eastAsia="Calibri" w:cs="Calibri" w:asciiTheme="minorAscii" w:hAnsiTheme="minorAscii" w:eastAsiaTheme="minorAscii" w:cstheme="minorAscii"/>
+          <w:sz w:val="22"/>
+          <w:szCs w:val="22"/>
+        </w:rPr>
+        <w:t xml:space="preserve"> </w:t>
       </w:r>
       <w:r>
         <w:rPr>
@@ -545,6 +690,8 @@
       <w:r>
         <w:rPr>
           <w:rFonts w:ascii="Calibri" w:hAnsi="Calibri" w:eastAsia="Calibri" w:cs="Calibri" w:asciiTheme="minorAscii" w:hAnsiTheme="minorAscii" w:eastAsiaTheme="minorAscii" w:cstheme="minorAscii"/>
+          <w:b w:val="1"/>
+          <w:bCs w:val="1"/>
           <w:sz w:val="22"/>
           <w:szCs w:val="22"/>
         </w:rPr>
@@ -553,10 +700,20 @@
       <w:r>
         <w:rPr>
           <w:rFonts w:ascii="Calibri" w:hAnsi="Calibri" w:eastAsia="Calibri" w:cs="Calibri" w:asciiTheme="minorAscii" w:hAnsiTheme="minorAscii" w:eastAsiaTheme="minorAscii" w:cstheme="minorAscii"/>
-          <w:sz w:val="22"/>
-          <w:szCs w:val="22"/>
-        </w:rPr>
-        <w:t>: A</w:t>
+          <w:b w:val="1"/>
+          <w:bCs w:val="1"/>
+          <w:sz w:val="22"/>
+          <w:szCs w:val="22"/>
+        </w:rPr>
+        <w:t>:</w:t>
+      </w:r>
+      <w:r>
+        <w:rPr>
+          <w:rFonts w:ascii="Calibri" w:hAnsi="Calibri" w:eastAsia="Calibri" w:cs="Calibri" w:asciiTheme="minorAscii" w:hAnsiTheme="minorAscii" w:eastAsiaTheme="minorAscii" w:cstheme="minorAscii"/>
+          <w:sz w:val="22"/>
+          <w:szCs w:val="22"/>
+        </w:rPr>
+        <w:t xml:space="preserve"> A</w:t>
       </w:r>
       <w:r>
         <w:rPr>
@@ -577,12 +734,7 @@
         </w:rPr>
       </w:pPr>
     </w:p>
-    <w:p>
-      <w:pPr>
-        <w:pStyle w:val="Normal"/>
-      </w:pPr>
-    </w:p>
-    <w:p>
+    <w:p xmlns:wp14="http://schemas.microsoft.com/office/word/2010/wordml" wp14:textId="3B551E37">
       <w:pPr>
         <w:rPr>
           <w:b w:val="1"/>
@@ -591,16 +743,15 @@
           <w:szCs w:val="28"/>
         </w:rPr>
       </w:pPr>
-    </w:p>
-    <w:p xmlns:wp14="http://schemas.microsoft.com/office/word/2010/wordml" wp14:textId="3BA67369">
-      <w:pPr>
+      <w:r>
         <w:rPr>
           <w:b w:val="1"/>
           <w:bCs w:val="1"/>
           <w:sz w:val="28"/>
           <w:szCs w:val="28"/>
         </w:rPr>
-      </w:pPr>
+        <w:t xml:space="preserve">V - </w:t>
+      </w:r>
       <w:r>
         <w:rPr>
           <w:b w:val="1"/>
@@ -626,18 +777,36 @@
           <w:sz w:val="28"/>
           <w:szCs w:val="28"/>
         </w:rPr>
-        <w:t> :</w:t>
-      </w:r>
-    </w:p>
-    <w:p>
-      <w:pPr>
-        <w:pStyle w:val="Normal"/>
+        <w:t> </w:t>
+      </w:r>
+      <w:r>
         <w:rPr>
           <w:b w:val="1"/>
           <w:bCs w:val="1"/>
           <w:sz w:val="28"/>
           <w:szCs w:val="28"/>
         </w:rPr>
+        <w:t>Clients</w:t>
+      </w:r>
+      <w:r>
+        <w:rPr>
+          <w:b w:val="1"/>
+          <w:bCs w:val="1"/>
+          <w:sz w:val="28"/>
+          <w:szCs w:val="28"/>
+        </w:rPr>
+        <w:t>:</w:t>
+      </w:r>
+    </w:p>
+    <w:p>
+      <w:pPr>
+        <w:pStyle w:val="Normal"/>
+        <w:rPr>
+          <w:b w:val="1"/>
+          <w:bCs w:val="1"/>
+          <w:sz w:val="28"/>
+          <w:szCs w:val="28"/>
+        </w:rPr>
       </w:pPr>
     </w:p>
     <w:p xmlns:wp14="http://schemas.microsoft.com/office/word/2010/wordml" wp14:textId="25F4F3DD">
@@ -795,7 +964,7 @@
         <w:t xml:space="preserve"> </w:t>
       </w:r>
     </w:p>
-    <w:p xmlns:wp14="http://schemas.microsoft.com/office/word/2010/wordml" wp14:textId="4E0FD188">
+    <w:p xmlns:wp14="http://schemas.microsoft.com/office/word/2010/wordml" wp14:textId="115DABC2">
       <w:r>
         <w:rPr/>
         <w:t>Validation de l’email nécessaire.</w:t>
@@ -813,89 +982,14 @@
         <w:t xml:space="preserve"> n’est pas créé.</w:t>
       </w:r>
     </w:p>
-    <w:p xmlns:wp14="http://schemas.microsoft.com/office/word/2010/wordml" wp14:textId="26A950C6">
-      <w:r>
-        <w:rPr/>
-        <w:t xml:space="preserve">Informations demandées : </w:t>
-      </w:r>
-      <w:r>
-        <w:rPr/>
-        <w:t xml:space="preserve">nom, prénom, </w:t>
-      </w:r>
-      <w:r>
-        <w:rPr/>
-        <w:t>email, téléphone</w:t>
-      </w:r>
-      <w:r>
-        <w:rPr/>
-        <w:t xml:space="preserve">, </w:t>
-      </w:r>
-      <w:r>
-        <w:rPr/>
-        <w:t xml:space="preserve">nom </w:t>
-      </w:r>
-      <w:r>
-        <w:rPr/>
-        <w:t xml:space="preserve">entreprise, numéro </w:t>
-      </w:r>
-      <w:r>
-        <w:rPr/>
-        <w:t>Siret, mot de passe</w:t>
-      </w:r>
-      <w:r>
-        <w:rPr/>
-        <w:t>,</w:t>
-      </w:r>
-      <w:r>
-        <w:rPr>
-          <w:b w:val="1"/>
-          <w:bCs w:val="1"/>
-          <w:i w:val="1"/>
-          <w:iCs w:val="1"/>
-        </w:rPr>
-        <w:t xml:space="preserve"> </w:t>
-      </w:r>
-      <w:r>
-        <w:rPr>
-          <w:b w:val="1"/>
-          <w:bCs w:val="1"/>
-          <w:i w:val="1"/>
-          <w:iCs w:val="1"/>
-        </w:rPr>
-        <w:t>poste occupé</w:t>
-      </w:r>
-      <w:r>
-        <w:rPr>
-          <w:b w:val="1"/>
-          <w:bCs w:val="1"/>
-          <w:i w:val="1"/>
-          <w:iCs w:val="1"/>
-        </w:rPr>
-        <w:t xml:space="preserve"> par l’utilisateu</w:t>
-      </w:r>
-      <w:r>
-        <w:rPr>
-          <w:b w:val="1"/>
-          <w:bCs w:val="1"/>
-          <w:i w:val="1"/>
-          <w:iCs w:val="1"/>
-        </w:rPr>
-        <w:t>r au sein de son entreprise</w:t>
-      </w:r>
-      <w:r>
-        <w:rPr>
-          <w:b w:val="1"/>
-          <w:bCs w:val="1"/>
-          <w:i w:val="1"/>
-          <w:iCs w:val="1"/>
-        </w:rPr>
-        <w:t>.</w:t>
-      </w:r>
-    </w:p>
-    <w:p>
-      <w:pPr>
-        <w:pStyle w:val="Normal"/>
-      </w:pPr>
+    <w:p>
+      <w:pPr>
+        <w:pStyle w:val="Normal"/>
+      </w:pPr>
+      <w:r>
+        <w:rPr/>
+        <w:t>Eventuellement validation par SMS.</w:t>
+      </w:r>
     </w:p>
     <w:p xmlns:wp14="http://schemas.microsoft.com/office/word/2010/wordml" wp14:textId="3D24E024">
       <w:r>
@@ -1077,17 +1171,14 @@
         <w:pStyle w:val="Normal"/>
       </w:pPr>
     </w:p>
-    <w:p xmlns:wp14="http://schemas.microsoft.com/office/word/2010/wordml" wp14:textId="78B98D01">
-      <w:pPr>
-        <w:pStyle w:val="Normal"/>
-        <w:rPr>
-          <w:b w:val="1"/>
-          <w:bCs w:val="1"/>
-        </w:rPr>
-      </w:pPr>
-      <w:r>
-        <w:br/>
-      </w:r>
+    <w:p xmlns:wp14="http://schemas.microsoft.com/office/word/2010/wordml" wp14:textId="26B95EAF">
+      <w:pPr>
+        <w:pStyle w:val="Normal"/>
+        <w:rPr>
+          <w:b w:val="1"/>
+          <w:bCs w:val="1"/>
+        </w:rPr>
+      </w:pPr>
       <w:r>
         <w:rPr>
           <w:b w:val="1"/>
@@ -1102,59 +1193,425 @@
         </w:rPr>
         <w:t>Gestion de Données</w:t>
       </w:r>
-    </w:p>
-    <w:p>
-      <w:pPr>
-        <w:pStyle w:val="Normal"/>
-        <w:rPr>
-          <w:b w:val="0"/>
-          <w:bCs w:val="0"/>
-        </w:rPr>
-      </w:pPr>
-      <w:r>
-        <w:rPr>
-          <w:b w:val="0"/>
-          <w:bCs w:val="0"/>
-        </w:rPr>
-        <w:t xml:space="preserve"> a - Utilisateurs :  nom / prénom / poste / e-mail </w:t>
-      </w:r>
-    </w:p>
-    <w:p>
-      <w:pPr>
-        <w:pStyle w:val="Normal"/>
-        <w:rPr>
-          <w:b w:val="0"/>
-          <w:bCs w:val="0"/>
-        </w:rPr>
-      </w:pPr>
-      <w:r>
-        <w:rPr>
-          <w:b w:val="0"/>
-          <w:bCs w:val="0"/>
-        </w:rPr>
-        <w:t xml:space="preserve"> b - Produits :  </w:t>
-      </w:r>
-      <w:r>
-        <w:rPr>
-          <w:b w:val="0"/>
-          <w:bCs w:val="0"/>
-        </w:rPr>
-        <w:t xml:space="preserve">Quantité </w:t>
-      </w:r>
-      <w:r>
-        <w:rPr>
-          <w:b w:val="0"/>
-          <w:bCs w:val="0"/>
-        </w:rPr>
-        <w:t xml:space="preserve">Kilo </w:t>
-      </w:r>
-      <w:r>
-        <w:rPr>
-          <w:b w:val="0"/>
-          <w:bCs w:val="0"/>
-        </w:rPr>
-        <w:t xml:space="preserve">/ Prix  </w:t>
-      </w:r>
+      <w:r>
+        <w:rPr>
+          <w:b w:val="1"/>
+          <w:bCs w:val="1"/>
+        </w:rPr>
+        <w:t xml:space="preserve"> :</w:t>
+      </w:r>
+    </w:p>
+    <w:p>
+      <w:pPr>
+        <w:pStyle w:val="Normal"/>
+        <w:rPr>
+          <w:b w:val="1"/>
+          <w:bCs w:val="1"/>
+          <w:i w:val="1"/>
+          <w:iCs w:val="1"/>
+        </w:rPr>
+      </w:pPr>
+      <w:r>
+        <w:rPr/>
+        <w:t>Informations demandées :</w:t>
+      </w:r>
+    </w:p>
+    <w:p>
+      <w:pPr>
+        <w:pStyle w:val="Normal"/>
+        <w:rPr>
+          <w:b w:val="0"/>
+          <w:bCs w:val="0"/>
+        </w:rPr>
+      </w:pPr>
+      <w:r>
+        <w:rPr>
+          <w:b w:val="0"/>
+          <w:bCs w:val="0"/>
+        </w:rPr>
+        <w:t xml:space="preserve"> </w:t>
+      </w:r>
+      <w:r>
+        <w:rPr>
+          <w:b w:val="0"/>
+          <w:bCs w:val="0"/>
+        </w:rPr>
+        <w:t>A</w:t>
+      </w:r>
+      <w:r>
+        <w:rPr>
+          <w:b w:val="0"/>
+          <w:bCs w:val="0"/>
+        </w:rPr>
+        <w:t xml:space="preserve"> - </w:t>
+      </w:r>
+      <w:r>
+        <w:rPr>
+          <w:b w:val="1"/>
+          <w:bCs w:val="1"/>
+        </w:rPr>
+        <w:t>Utilisateurs :</w:t>
+      </w:r>
+      <w:r>
+        <w:rPr>
+          <w:b w:val="0"/>
+          <w:bCs w:val="0"/>
+        </w:rPr>
+        <w:t xml:space="preserve">  </w:t>
+      </w:r>
+      <w:r>
+        <w:rPr>
+          <w:b w:val="1"/>
+          <w:bCs w:val="1"/>
+        </w:rPr>
+        <w:t>nom</w:t>
+      </w:r>
+      <w:r>
+        <w:rPr>
+          <w:b w:val="0"/>
+          <w:bCs w:val="0"/>
+        </w:rPr>
+        <w:t>*</w:t>
+      </w:r>
+      <w:r>
+        <w:rPr>
+          <w:b w:val="0"/>
+          <w:bCs w:val="0"/>
+        </w:rPr>
+        <w:t xml:space="preserve"> </w:t>
+      </w:r>
+      <w:r>
+        <w:rPr>
+          <w:b w:val="0"/>
+          <w:bCs w:val="0"/>
+        </w:rPr>
+        <w:t xml:space="preserve">/ </w:t>
+      </w:r>
+      <w:r>
+        <w:rPr>
+          <w:b w:val="1"/>
+          <w:bCs w:val="1"/>
+        </w:rPr>
+        <w:t xml:space="preserve">prénom </w:t>
+      </w:r>
+      <w:r>
+        <w:rPr>
+          <w:b w:val="0"/>
+          <w:bCs w:val="0"/>
+        </w:rPr>
+        <w:t>*</w:t>
+      </w:r>
+      <w:r>
+        <w:rPr>
+          <w:b w:val="0"/>
+          <w:bCs w:val="0"/>
+        </w:rPr>
+        <w:t xml:space="preserve">/ </w:t>
+      </w:r>
+      <w:r>
+        <w:rPr>
+          <w:b w:val="1"/>
+          <w:bCs w:val="1"/>
+        </w:rPr>
+        <w:t xml:space="preserve">raison sociale </w:t>
+      </w:r>
+      <w:r>
+        <w:rPr>
+          <w:b w:val="0"/>
+          <w:bCs w:val="0"/>
+        </w:rPr>
+        <w:t xml:space="preserve">* / </w:t>
+      </w:r>
+      <w:r>
+        <w:rPr>
+          <w:b w:val="0"/>
+          <w:bCs w:val="0"/>
+        </w:rPr>
+        <w:t xml:space="preserve">poste / </w:t>
+      </w:r>
+      <w:r>
+        <w:rPr>
+          <w:b w:val="1"/>
+          <w:bCs w:val="1"/>
+        </w:rPr>
+        <w:t>e-mail</w:t>
+      </w:r>
+      <w:r>
+        <w:rPr>
+          <w:b w:val="0"/>
+          <w:bCs w:val="0"/>
+        </w:rPr>
+        <w:t>*</w:t>
+      </w:r>
+      <w:r>
+        <w:rPr>
+          <w:b w:val="0"/>
+          <w:bCs w:val="0"/>
+        </w:rPr>
+        <w:t xml:space="preserve"> </w:t>
+      </w:r>
+      <w:r>
+        <w:rPr>
+          <w:b w:val="0"/>
+          <w:bCs w:val="0"/>
+        </w:rPr>
+        <w:t>/</w:t>
+      </w:r>
+      <w:r>
+        <w:rPr>
+          <w:b w:val="0"/>
+          <w:bCs w:val="0"/>
+        </w:rPr>
+        <w:t xml:space="preserve"> </w:t>
+      </w:r>
+      <w:r>
+        <w:rPr>
+          <w:b w:val="1"/>
+          <w:bCs w:val="1"/>
+        </w:rPr>
+        <w:t>mot de passe</w:t>
+      </w:r>
+      <w:r>
+        <w:rPr>
+          <w:b w:val="1"/>
+          <w:bCs w:val="1"/>
+        </w:rPr>
+        <w:t>*</w:t>
+      </w:r>
+      <w:r>
+        <w:rPr>
+          <w:b w:val="0"/>
+          <w:bCs w:val="0"/>
+        </w:rPr>
+        <w:t xml:space="preserve"> /</w:t>
+      </w:r>
+      <w:r>
+        <w:rPr>
+          <w:b w:val="0"/>
+          <w:bCs w:val="0"/>
+        </w:rPr>
+        <w:t xml:space="preserve"> </w:t>
+      </w:r>
+      <w:r>
+        <w:rPr>
+          <w:b w:val="1"/>
+          <w:bCs w:val="1"/>
+        </w:rPr>
+        <w:t>tel</w:t>
+      </w:r>
+      <w:r>
+        <w:rPr>
+          <w:b w:val="0"/>
+          <w:bCs w:val="0"/>
+        </w:rPr>
+        <w:t>*</w:t>
+      </w:r>
+      <w:r>
+        <w:rPr>
+          <w:b w:val="0"/>
+          <w:bCs w:val="0"/>
+        </w:rPr>
+        <w:t xml:space="preserve"> </w:t>
+      </w:r>
+      <w:r>
+        <w:rPr>
+          <w:b w:val="0"/>
+          <w:bCs w:val="0"/>
+        </w:rPr>
+        <w:t>/</w:t>
+      </w:r>
+      <w:r>
+        <w:rPr>
+          <w:b w:val="0"/>
+          <w:bCs w:val="0"/>
+        </w:rPr>
+        <w:t xml:space="preserve"> </w:t>
+      </w:r>
+      <w:r>
+        <w:rPr>
+          <w:b w:val="1"/>
+          <w:bCs w:val="1"/>
+        </w:rPr>
+        <w:t xml:space="preserve">code postal </w:t>
+      </w:r>
+      <w:r>
+        <w:rPr>
+          <w:b w:val="0"/>
+          <w:bCs w:val="0"/>
+        </w:rPr>
+        <w:t>/ site web</w:t>
+      </w:r>
+      <w:r>
+        <w:rPr>
+          <w:b w:val="0"/>
+          <w:bCs w:val="0"/>
+        </w:rPr>
+        <w:t xml:space="preserve"> / </w:t>
+      </w:r>
+      <w:r>
+        <w:rPr>
+          <w:b w:val="1"/>
+          <w:bCs w:val="1"/>
+        </w:rPr>
+        <w:t>N°SIREN</w:t>
+      </w:r>
+      <w:r>
+        <w:rPr>
+          <w:b w:val="0"/>
+          <w:bCs w:val="0"/>
+        </w:rPr>
+        <w:t>*</w:t>
+      </w:r>
+    </w:p>
+    <w:p>
+      <w:pPr>
+        <w:pStyle w:val="Normal"/>
+        <w:rPr>
+          <w:b w:val="0"/>
+          <w:bCs w:val="0"/>
+        </w:rPr>
+      </w:pPr>
+      <w:r>
+        <w:rPr>
+          <w:b w:val="0"/>
+          <w:bCs w:val="0"/>
+        </w:rPr>
+        <w:t xml:space="preserve"> </w:t>
+      </w:r>
+      <w:r>
+        <w:rPr>
+          <w:b w:val="0"/>
+          <w:bCs w:val="0"/>
+        </w:rPr>
+        <w:t>B</w:t>
+      </w:r>
+      <w:r>
+        <w:rPr>
+          <w:b w:val="0"/>
+          <w:bCs w:val="0"/>
+        </w:rPr>
+        <w:t xml:space="preserve"> - </w:t>
+      </w:r>
+      <w:r>
+        <w:rPr>
+          <w:b w:val="1"/>
+          <w:bCs w:val="1"/>
+        </w:rPr>
+        <w:t>Produits :</w:t>
+      </w:r>
+      <w:r>
+        <w:rPr>
+          <w:b w:val="0"/>
+          <w:bCs w:val="0"/>
+        </w:rPr>
+        <w:t xml:space="preserve">  </w:t>
+      </w:r>
+      <w:r>
+        <w:rPr>
+          <w:b w:val="0"/>
+          <w:bCs w:val="0"/>
+        </w:rPr>
+        <w:t>Quantité</w:t>
+      </w:r>
+      <w:r>
+        <w:rPr>
+          <w:b w:val="0"/>
+          <w:bCs w:val="0"/>
+        </w:rPr>
+        <w:t xml:space="preserve"> </w:t>
+      </w:r>
+      <w:r>
+        <w:rPr>
+          <w:b w:val="0"/>
+          <w:bCs w:val="0"/>
+        </w:rPr>
+        <w:t>Piè</w:t>
+      </w:r>
+      <w:r>
+        <w:rPr>
+          <w:b w:val="0"/>
+          <w:bCs w:val="0"/>
+        </w:rPr>
+        <w:t>c</w:t>
+      </w:r>
+      <w:r>
+        <w:rPr>
+          <w:b w:val="0"/>
+          <w:bCs w:val="0"/>
+        </w:rPr>
+        <w:t>e</w:t>
+      </w:r>
+      <w:r>
+        <w:rPr>
+          <w:b w:val="0"/>
+          <w:bCs w:val="0"/>
+        </w:rPr>
+        <w:t xml:space="preserve"> </w:t>
+      </w:r>
+      <w:r>
+        <w:rPr>
+          <w:b w:val="0"/>
+          <w:bCs w:val="0"/>
+        </w:rPr>
+        <w:t xml:space="preserve">/ Prix </w:t>
+      </w:r>
+      <w:r>
+        <w:rPr>
+          <w:b w:val="0"/>
+          <w:bCs w:val="0"/>
+        </w:rPr>
+        <w:t>/</w:t>
+      </w:r>
+      <w:r>
+        <w:rPr>
+          <w:b w:val="0"/>
+          <w:bCs w:val="0"/>
+        </w:rPr>
+        <w:t xml:space="preserve"> </w:t>
+      </w:r>
+      <w:r>
+        <w:rPr>
+          <w:b w:val="0"/>
+          <w:bCs w:val="0"/>
+        </w:rPr>
+        <w:t>L</w:t>
+      </w:r>
+      <w:r>
+        <w:rPr>
+          <w:b w:val="0"/>
+          <w:bCs w:val="0"/>
+        </w:rPr>
+        <w:t>ieu</w:t>
+      </w:r>
+    </w:p>
+    <w:p>
+      <w:pPr>
+        <w:pStyle w:val="Normal"/>
+        <w:rPr>
+          <w:b w:val="1"/>
+          <w:bCs w:val="1"/>
+          <w:i w:val="1"/>
+          <w:iCs w:val="1"/>
+        </w:rPr>
+      </w:pPr>
+      <w:r>
+        <w:rPr>
+          <w:b w:val="1"/>
+          <w:bCs w:val="1"/>
+          <w:i w:val="1"/>
+          <w:iCs w:val="1"/>
+        </w:rPr>
+        <w:t>*champs obligatoire</w:t>
+      </w:r>
+    </w:p>
+    <w:p>
+      <w:pPr>
+        <w:pStyle w:val="Normal"/>
+        <w:rPr>
+          <w:b w:val="0"/>
+          <w:bCs w:val="0"/>
+        </w:rPr>
+      </w:pPr>
     </w:p>
     <w:p xmlns:wp14="http://schemas.microsoft.com/office/word/2010/wordml" wp14:textId="1AA9BAFC">
       <w:pPr>
@@ -1189,6 +1646,277 @@
       <w:pPr>
         <w:pStyle w:val="Normal"/>
         <w:rPr>
+          <w:b w:val="0"/>
+          <w:bCs w:val="0"/>
+        </w:rPr>
+      </w:pPr>
+      <w:r>
+        <w:rPr>
+          <w:b w:val="0"/>
+          <w:bCs w:val="0"/>
+        </w:rPr>
+        <w:t xml:space="preserve">A – </w:t>
+      </w:r>
+      <w:r>
+        <w:rPr>
+          <w:b w:val="1"/>
+          <w:bCs w:val="1"/>
+        </w:rPr>
+        <w:t xml:space="preserve">Par </w:t>
+      </w:r>
+      <w:r>
+        <w:rPr>
+          <w:b w:val="1"/>
+          <w:bCs w:val="1"/>
+        </w:rPr>
+        <w:t>zone géographique :</w:t>
+      </w:r>
+      <w:r>
+        <w:rPr>
+          <w:b w:val="0"/>
+          <w:bCs w:val="0"/>
+        </w:rPr>
+        <w:t xml:space="preserve"> </w:t>
+      </w:r>
+      <w:r>
+        <w:rPr>
+          <w:b w:val="0"/>
+          <w:bCs w:val="0"/>
+        </w:rPr>
+        <w:t>région</w:t>
+      </w:r>
+      <w:r>
+        <w:rPr>
+          <w:b w:val="0"/>
+          <w:bCs w:val="0"/>
+        </w:rPr>
+        <w:t>/département/ville</w:t>
+      </w:r>
+      <w:r>
+        <w:rPr>
+          <w:b w:val="0"/>
+          <w:bCs w:val="0"/>
+        </w:rPr>
+        <w:t>/distance (rayon en km)</w:t>
+      </w:r>
+    </w:p>
+    <w:p>
+      <w:pPr>
+        <w:pStyle w:val="Normal"/>
+        <w:rPr>
+          <w:b w:val="0"/>
+          <w:bCs w:val="0"/>
+        </w:rPr>
+      </w:pPr>
+      <w:r>
+        <w:rPr>
+          <w:b w:val="0"/>
+          <w:bCs w:val="0"/>
+        </w:rPr>
+        <w:t xml:space="preserve">B – </w:t>
+      </w:r>
+      <w:r>
+        <w:rPr>
+          <w:b w:val="1"/>
+          <w:bCs w:val="1"/>
+        </w:rPr>
+        <w:t>Par entreprise</w:t>
+      </w:r>
+      <w:r>
+        <w:rPr>
+          <w:b w:val="1"/>
+          <w:bCs w:val="1"/>
+        </w:rPr>
+        <w:t xml:space="preserve"> :</w:t>
+      </w:r>
+      <w:r>
+        <w:rPr>
+          <w:b w:val="0"/>
+          <w:bCs w:val="0"/>
+        </w:rPr>
+        <w:t xml:space="preserve"> nom</w:t>
+      </w:r>
+      <w:r>
+        <w:rPr>
+          <w:b w:val="0"/>
+          <w:bCs w:val="0"/>
+        </w:rPr>
+        <w:t>/</w:t>
+      </w:r>
+      <w:r>
+        <w:rPr>
+          <w:b w:val="0"/>
+          <w:bCs w:val="0"/>
+        </w:rPr>
+        <w:t>numéro SIRET</w:t>
+      </w:r>
+    </w:p>
+    <w:p>
+      <w:pPr>
+        <w:pStyle w:val="Normal"/>
+        <w:rPr>
+          <w:b w:val="0"/>
+          <w:bCs w:val="0"/>
+        </w:rPr>
+      </w:pPr>
+      <w:r>
+        <w:rPr>
+          <w:b w:val="0"/>
+          <w:bCs w:val="0"/>
+        </w:rPr>
+        <w:t>C</w:t>
+      </w:r>
+      <w:r>
+        <w:rPr>
+          <w:b w:val="0"/>
+          <w:bCs w:val="0"/>
+        </w:rPr>
+        <w:t xml:space="preserve"> </w:t>
+      </w:r>
+      <w:r>
+        <w:rPr>
+          <w:b w:val="0"/>
+          <w:bCs w:val="0"/>
+        </w:rPr>
+        <w:t xml:space="preserve">– </w:t>
+      </w:r>
+      <w:r>
+        <w:rPr>
+          <w:b w:val="1"/>
+          <w:bCs w:val="1"/>
+        </w:rPr>
+        <w:t>Par prix</w:t>
+      </w:r>
+      <w:r>
+        <w:rPr>
+          <w:b w:val="1"/>
+          <w:bCs w:val="1"/>
+        </w:rPr>
+        <w:t xml:space="preserve"> : </w:t>
+      </w:r>
+      <w:r>
+        <w:rPr>
+          <w:b w:val="0"/>
+          <w:bCs w:val="0"/>
+        </w:rPr>
+        <w:t>croissant/décroissant</w:t>
+      </w:r>
+      <w:r>
+        <w:rPr>
+          <w:b w:val="0"/>
+          <w:bCs w:val="0"/>
+        </w:rPr>
+        <w:t>/prix exact</w:t>
+      </w:r>
+    </w:p>
+    <w:p>
+      <w:pPr>
+        <w:pStyle w:val="Normal"/>
+        <w:rPr>
+          <w:b w:val="0"/>
+          <w:bCs w:val="0"/>
+        </w:rPr>
+      </w:pPr>
+      <w:r>
+        <w:rPr>
+          <w:b w:val="0"/>
+          <w:bCs w:val="0"/>
+        </w:rPr>
+        <w:t>D</w:t>
+      </w:r>
+      <w:r>
+        <w:rPr>
+          <w:b w:val="0"/>
+          <w:bCs w:val="0"/>
+        </w:rPr>
+        <w:t xml:space="preserve"> </w:t>
+      </w:r>
+      <w:r>
+        <w:rPr>
+          <w:b w:val="0"/>
+          <w:bCs w:val="0"/>
+        </w:rPr>
+        <w:t>–</w:t>
+      </w:r>
+      <w:r>
+        <w:rPr>
+          <w:b w:val="1"/>
+          <w:bCs w:val="1"/>
+        </w:rPr>
+        <w:t xml:space="preserve"> Par type de volaille :</w:t>
+      </w:r>
+      <w:r>
+        <w:rPr>
+          <w:b w:val="0"/>
+          <w:bCs w:val="0"/>
+        </w:rPr>
+        <w:t xml:space="preserve"> </w:t>
+      </w:r>
+      <w:r>
+        <w:rPr>
+          <w:b w:val="0"/>
+          <w:bCs w:val="0"/>
+        </w:rPr>
+        <w:t>âge</w:t>
+      </w:r>
+      <w:r>
+        <w:rPr>
+          <w:b w:val="0"/>
+          <w:bCs w:val="0"/>
+        </w:rPr>
+        <w:t>/</w:t>
+      </w:r>
+      <w:r>
+        <w:rPr>
+          <w:b w:val="0"/>
+          <w:bCs w:val="0"/>
+        </w:rPr>
+        <w:t>espèce</w:t>
+      </w:r>
+    </w:p>
+    <w:p>
+      <w:pPr>
+        <w:pStyle w:val="Normal"/>
+        <w:rPr>
+          <w:b w:val="0"/>
+          <w:bCs w:val="0"/>
+        </w:rPr>
+      </w:pPr>
+      <w:r>
+        <w:rPr>
+          <w:b w:val="0"/>
+          <w:bCs w:val="0"/>
+        </w:rPr>
+        <w:t xml:space="preserve">E – </w:t>
+      </w:r>
+      <w:r>
+        <w:rPr>
+          <w:b w:val="1"/>
+          <w:bCs w:val="1"/>
+        </w:rPr>
+        <w:t>Barre de recherche</w:t>
+      </w:r>
+      <w:r>
+        <w:rPr>
+          <w:b w:val="0"/>
+          <w:bCs w:val="0"/>
+        </w:rPr>
+        <w:t xml:space="preserve"> (recherche grâce aux noms des annonces)</w:t>
+      </w:r>
+    </w:p>
+    <w:p>
+      <w:pPr>
+        <w:pStyle w:val="Normal"/>
+        <w:rPr>
+          <w:b w:val="0"/>
+          <w:bCs w:val="0"/>
+        </w:rPr>
+      </w:pPr>
+    </w:p>
+    <w:p>
+      <w:pPr>
+        <w:pStyle w:val="Normal"/>
+        <w:rPr>
           <w:b w:val="1"/>
           <w:bCs w:val="1"/>
         </w:rPr>
@@ -1212,6 +1940,363 @@
       <w:pPr>
         <w:pStyle w:val="Normal"/>
         <w:rPr>
+          <w:rFonts w:ascii="Calibri" w:hAnsi="Calibri" w:eastAsia="Calibri" w:cs="Calibri" w:asciiTheme="minorAscii" w:hAnsiTheme="minorAscii" w:eastAsiaTheme="minorAscii" w:cstheme="minorAscii"/>
+          <w:b w:val="0"/>
+          <w:bCs w:val="0"/>
+          <w:sz w:val="22"/>
+          <w:szCs w:val="22"/>
+        </w:rPr>
+      </w:pPr>
+      <w:r>
+        <w:rPr>
+          <w:b w:val="0"/>
+          <w:bCs w:val="0"/>
+        </w:rPr>
+        <w:t xml:space="preserve">Le </w:t>
+      </w:r>
+      <w:r>
+        <w:rPr>
+          <w:b w:val="0"/>
+          <w:bCs w:val="0"/>
+        </w:rPr>
+        <w:t xml:space="preserve">zonage </w:t>
+      </w:r>
+      <w:r>
+        <w:rPr>
+          <w:b w:val="0"/>
+          <w:bCs w:val="0"/>
+        </w:rPr>
+        <w:t>géographique</w:t>
+      </w:r>
+      <w:r>
+        <w:rPr>
+          <w:b w:val="0"/>
+          <w:bCs w:val="0"/>
+        </w:rPr>
+        <w:t xml:space="preserve"> est</w:t>
+      </w:r>
+      <w:r>
+        <w:rPr>
+          <w:b w:val="0"/>
+          <w:bCs w:val="0"/>
+        </w:rPr>
+        <w:t xml:space="preserve"> au niveau macro national.</w:t>
+      </w:r>
+    </w:p>
+    <w:p>
+      <w:pPr>
+        <w:pStyle w:val="Normal"/>
+        <w:rPr>
+          <w:rFonts w:ascii="Calibri" w:hAnsi="Calibri" w:eastAsia="Calibri" w:cs="Calibri" w:asciiTheme="minorAscii" w:hAnsiTheme="minorAscii" w:eastAsiaTheme="minorAscii" w:cstheme="minorAscii"/>
+          <w:b w:val="0"/>
+          <w:bCs w:val="0"/>
+          <w:sz w:val="22"/>
+          <w:szCs w:val="22"/>
+        </w:rPr>
+      </w:pPr>
+      <w:r>
+        <w:rPr>
+          <w:b w:val="0"/>
+          <w:bCs w:val="0"/>
+        </w:rPr>
+        <w:t xml:space="preserve">2 types de niveaux intermédiaires : </w:t>
+      </w:r>
+    </w:p>
+    <w:p>
+      <w:pPr>
+        <w:pStyle w:val="ListParagraph"/>
+        <w:numPr>
+          <w:ilvl w:val="0"/>
+          <w:numId w:val="6"/>
+        </w:numPr>
+        <w:rPr>
+          <w:rFonts w:ascii="Calibri" w:hAnsi="Calibri" w:eastAsia="Calibri" w:cs="Calibri" w:asciiTheme="minorAscii" w:hAnsiTheme="minorAscii" w:eastAsiaTheme="minorAscii" w:cstheme="minorAscii"/>
+          <w:b w:val="0"/>
+          <w:bCs w:val="0"/>
+          <w:sz w:val="22"/>
+          <w:szCs w:val="22"/>
+        </w:rPr>
+      </w:pPr>
+      <w:r>
+        <w:rPr>
+          <w:rFonts w:ascii="Calibri" w:hAnsi="Calibri" w:eastAsia="Calibri" w:cs="Calibri" w:asciiTheme="minorAscii" w:hAnsiTheme="minorAscii" w:eastAsiaTheme="minorAscii" w:cstheme="minorAscii"/>
+          <w:b w:val="0"/>
+          <w:bCs w:val="0"/>
+          <w:sz w:val="22"/>
+          <w:szCs w:val="22"/>
+        </w:rPr>
+        <w:t xml:space="preserve">Découpage administratif : </w:t>
+      </w:r>
+      <w:r>
+        <w:rPr>
+          <w:rFonts w:ascii="Calibri" w:hAnsi="Calibri" w:eastAsia="Calibri" w:cs="Calibri" w:asciiTheme="minorAscii" w:hAnsiTheme="minorAscii" w:eastAsiaTheme="minorAscii" w:cstheme="minorAscii"/>
+          <w:b w:val="0"/>
+          <w:bCs w:val="0"/>
+          <w:sz w:val="22"/>
+          <w:szCs w:val="22"/>
+        </w:rPr>
+        <w:t>Région</w:t>
+      </w:r>
+      <w:r>
+        <w:rPr>
+          <w:rFonts w:ascii="Calibri" w:hAnsi="Calibri" w:eastAsia="Calibri" w:cs="Calibri" w:asciiTheme="minorAscii" w:hAnsiTheme="minorAscii" w:eastAsiaTheme="minorAscii" w:cstheme="minorAscii"/>
+          <w:b w:val="0"/>
+          <w:bCs w:val="0"/>
+          <w:sz w:val="22"/>
+          <w:szCs w:val="22"/>
+        </w:rPr>
+        <w:t xml:space="preserve"> </w:t>
+      </w:r>
+      <w:r>
+        <w:rPr>
+          <w:rFonts w:ascii="Calibri" w:hAnsi="Calibri" w:eastAsia="Calibri" w:cs="Calibri" w:asciiTheme="minorAscii" w:hAnsiTheme="minorAscii" w:eastAsiaTheme="minorAscii" w:cstheme="minorAscii"/>
+          <w:b w:val="0"/>
+          <w:bCs w:val="0"/>
+          <w:sz w:val="22"/>
+          <w:szCs w:val="22"/>
+        </w:rPr>
+        <w:t>/</w:t>
+      </w:r>
+      <w:r>
+        <w:rPr>
+          <w:rFonts w:ascii="Calibri" w:hAnsi="Calibri" w:eastAsia="Calibri" w:cs="Calibri" w:asciiTheme="minorAscii" w:hAnsiTheme="minorAscii" w:eastAsiaTheme="minorAscii" w:cstheme="minorAscii"/>
+          <w:b w:val="0"/>
+          <w:bCs w:val="0"/>
+          <w:sz w:val="22"/>
+          <w:szCs w:val="22"/>
+        </w:rPr>
+        <w:t xml:space="preserve"> </w:t>
+      </w:r>
+      <w:r>
+        <w:rPr>
+          <w:rFonts w:ascii="Calibri" w:hAnsi="Calibri" w:eastAsia="Calibri" w:cs="Calibri" w:asciiTheme="minorAscii" w:hAnsiTheme="minorAscii" w:eastAsiaTheme="minorAscii" w:cstheme="minorAscii"/>
+          <w:b w:val="0"/>
+          <w:bCs w:val="0"/>
+          <w:sz w:val="22"/>
+          <w:szCs w:val="22"/>
+        </w:rPr>
+        <w:t>Département</w:t>
+      </w:r>
+      <w:r>
+        <w:rPr>
+          <w:rFonts w:ascii="Calibri" w:hAnsi="Calibri" w:eastAsia="Calibri" w:cs="Calibri" w:asciiTheme="minorAscii" w:hAnsiTheme="minorAscii" w:eastAsiaTheme="minorAscii" w:cstheme="minorAscii"/>
+          <w:b w:val="0"/>
+          <w:bCs w:val="0"/>
+          <w:sz w:val="22"/>
+          <w:szCs w:val="22"/>
+        </w:rPr>
+        <w:t xml:space="preserve"> </w:t>
+      </w:r>
+      <w:r>
+        <w:rPr>
+          <w:rFonts w:ascii="Calibri" w:hAnsi="Calibri" w:eastAsia="Calibri" w:cs="Calibri" w:asciiTheme="minorAscii" w:hAnsiTheme="minorAscii" w:eastAsiaTheme="minorAscii" w:cstheme="minorAscii"/>
+          <w:b w:val="0"/>
+          <w:bCs w:val="0"/>
+          <w:sz w:val="22"/>
+          <w:szCs w:val="22"/>
+        </w:rPr>
+        <w:t>/</w:t>
+      </w:r>
+      <w:r>
+        <w:rPr>
+          <w:rFonts w:ascii="Calibri" w:hAnsi="Calibri" w:eastAsia="Calibri" w:cs="Calibri" w:asciiTheme="minorAscii" w:hAnsiTheme="minorAscii" w:eastAsiaTheme="minorAscii" w:cstheme="minorAscii"/>
+          <w:b w:val="0"/>
+          <w:bCs w:val="0"/>
+          <w:sz w:val="22"/>
+          <w:szCs w:val="22"/>
+        </w:rPr>
+        <w:t xml:space="preserve"> </w:t>
+      </w:r>
+      <w:r>
+        <w:rPr>
+          <w:rFonts w:ascii="Calibri" w:hAnsi="Calibri" w:eastAsia="Calibri" w:cs="Calibri" w:asciiTheme="minorAscii" w:hAnsiTheme="minorAscii" w:eastAsiaTheme="minorAscii" w:cstheme="minorAscii"/>
+          <w:b w:val="0"/>
+          <w:bCs w:val="0"/>
+          <w:sz w:val="22"/>
+          <w:szCs w:val="22"/>
+        </w:rPr>
+        <w:t>Ville</w:t>
+      </w:r>
+    </w:p>
+    <w:p>
+      <w:pPr>
+        <w:pStyle w:val="ListParagraph"/>
+        <w:numPr>
+          <w:ilvl w:val="0"/>
+          <w:numId w:val="6"/>
+        </w:numPr>
+        <w:bidi w:val="0"/>
+        <w:spacing w:before="0" w:beforeAutospacing="off" w:after="160" w:afterAutospacing="off" w:line="259" w:lineRule="auto"/>
+        <w:ind w:left="720" w:right="0" w:hanging="360"/>
+        <w:jc w:val="left"/>
+        <w:rPr>
+          <w:rFonts w:ascii="Calibri" w:hAnsi="Calibri" w:eastAsia="Calibri" w:cs="Calibri" w:asciiTheme="minorAscii" w:hAnsiTheme="minorAscii" w:eastAsiaTheme="minorAscii" w:cstheme="minorAscii"/>
+          <w:b w:val="0"/>
+          <w:bCs w:val="0"/>
+          <w:sz w:val="22"/>
+          <w:szCs w:val="22"/>
+        </w:rPr>
+      </w:pPr>
+      <w:r>
+        <w:rPr>
+          <w:rFonts w:ascii="Calibri" w:hAnsi="Calibri" w:eastAsia="Calibri" w:cs="Calibri" w:asciiTheme="minorAscii" w:hAnsiTheme="minorAscii" w:eastAsiaTheme="minorAscii" w:cstheme="minorAscii"/>
+          <w:b w:val="0"/>
+          <w:bCs w:val="0"/>
+          <w:sz w:val="22"/>
+          <w:szCs w:val="22"/>
+        </w:rPr>
+        <w:t>Zonage distanciel</w:t>
+      </w:r>
+      <w:r>
+        <w:rPr>
+          <w:rFonts w:ascii="Calibri" w:hAnsi="Calibri" w:eastAsia="Calibri" w:cs="Calibri" w:asciiTheme="minorAscii" w:hAnsiTheme="minorAscii" w:eastAsiaTheme="minorAscii" w:cstheme="minorAscii"/>
+          <w:b w:val="0"/>
+          <w:bCs w:val="0"/>
+          <w:sz w:val="22"/>
+          <w:szCs w:val="22"/>
+        </w:rPr>
+        <w:t xml:space="preserve"> : choix d’une distance max </w:t>
+      </w:r>
+      <w:r>
+        <w:rPr>
+          <w:rFonts w:ascii="Calibri" w:hAnsi="Calibri" w:eastAsia="Calibri" w:cs="Calibri" w:asciiTheme="minorAscii" w:hAnsiTheme="minorAscii" w:eastAsiaTheme="minorAscii" w:cstheme="minorAscii"/>
+          <w:b w:val="0"/>
+          <w:bCs w:val="0"/>
+          <w:sz w:val="22"/>
+          <w:szCs w:val="22"/>
+        </w:rPr>
+        <w:t>dans laquelle les offres mises en ligne sont consultées</w:t>
+      </w:r>
+      <w:r>
+        <w:rPr>
+          <w:rFonts w:ascii="Calibri" w:hAnsi="Calibri" w:eastAsia="Calibri" w:cs="Calibri" w:asciiTheme="minorAscii" w:hAnsiTheme="minorAscii" w:eastAsiaTheme="minorAscii" w:cstheme="minorAscii"/>
+          <w:b w:val="0"/>
+          <w:bCs w:val="0"/>
+          <w:sz w:val="22"/>
+          <w:szCs w:val="22"/>
+        </w:rPr>
+        <w:t>, à partir d’un point central choisi par l’utilisateur.</w:t>
+      </w:r>
+    </w:p>
+    <w:p>
+      <w:pPr>
+        <w:pStyle w:val="Normal"/>
+        <w:bidi w:val="0"/>
+        <w:spacing w:before="0" w:beforeAutospacing="off" w:after="160" w:afterAutospacing="off" w:line="259" w:lineRule="auto"/>
+        <w:ind w:left="0" w:right="0"/>
+        <w:jc w:val="left"/>
+        <w:rPr>
+          <w:rFonts w:ascii="Calibri" w:hAnsi="Calibri" w:eastAsia="Calibri" w:cs="Calibri" w:asciiTheme="minorAscii" w:hAnsiTheme="minorAscii" w:eastAsiaTheme="minorAscii" w:cstheme="minorAscii"/>
+          <w:b w:val="0"/>
+          <w:bCs w:val="0"/>
+          <w:sz w:val="22"/>
+          <w:szCs w:val="22"/>
+        </w:rPr>
+      </w:pPr>
+      <w:r>
+        <w:rPr>
+          <w:rFonts w:ascii="Calibri" w:hAnsi="Calibri" w:eastAsia="Calibri" w:cs="Calibri" w:asciiTheme="minorAscii" w:hAnsiTheme="minorAscii" w:eastAsiaTheme="minorAscii" w:cstheme="minorAscii"/>
+          <w:b w:val="0"/>
+          <w:bCs w:val="0"/>
+          <w:sz w:val="22"/>
+          <w:szCs w:val="22"/>
+        </w:rPr>
+        <w:t xml:space="preserve">L’utilisateur </w:t>
+      </w:r>
+      <w:r>
+        <w:rPr>
+          <w:rFonts w:ascii="Calibri" w:hAnsi="Calibri" w:eastAsia="Calibri" w:cs="Calibri" w:asciiTheme="minorAscii" w:hAnsiTheme="minorAscii" w:eastAsiaTheme="minorAscii" w:cstheme="minorAscii"/>
+          <w:b w:val="0"/>
+          <w:bCs w:val="0"/>
+          <w:sz w:val="22"/>
+          <w:szCs w:val="22"/>
+        </w:rPr>
+        <w:t>doit</w:t>
+      </w:r>
+      <w:r>
+        <w:rPr>
+          <w:rFonts w:ascii="Calibri" w:hAnsi="Calibri" w:eastAsia="Calibri" w:cs="Calibri" w:asciiTheme="minorAscii" w:hAnsiTheme="minorAscii" w:eastAsiaTheme="minorAscii" w:cstheme="minorAscii"/>
+          <w:b w:val="0"/>
+          <w:bCs w:val="0"/>
+          <w:sz w:val="22"/>
+          <w:szCs w:val="22"/>
+        </w:rPr>
+        <w:t xml:space="preserve"> renseigner </w:t>
+      </w:r>
+      <w:r>
+        <w:rPr>
+          <w:rFonts w:ascii="Calibri" w:hAnsi="Calibri" w:eastAsia="Calibri" w:cs="Calibri" w:asciiTheme="minorAscii" w:hAnsiTheme="minorAscii" w:eastAsiaTheme="minorAscii" w:cstheme="minorAscii"/>
+          <w:b w:val="0"/>
+          <w:bCs w:val="0"/>
+          <w:sz w:val="22"/>
+          <w:szCs w:val="22"/>
+        </w:rPr>
+        <w:t xml:space="preserve">le secteur et le zonage sur lesquels </w:t>
+      </w:r>
+      <w:r>
+        <w:rPr>
+          <w:rFonts w:ascii="Calibri" w:hAnsi="Calibri" w:eastAsia="Calibri" w:cs="Calibri" w:asciiTheme="minorAscii" w:hAnsiTheme="minorAscii" w:eastAsiaTheme="minorAscii" w:cstheme="minorAscii"/>
+          <w:b w:val="0"/>
+          <w:bCs w:val="0"/>
+          <w:sz w:val="22"/>
+          <w:szCs w:val="22"/>
+        </w:rPr>
+        <w:t xml:space="preserve">doit s’effectuer sa </w:t>
+      </w:r>
+      <w:r>
+        <w:rPr>
+          <w:rFonts w:ascii="Calibri" w:hAnsi="Calibri" w:eastAsia="Calibri" w:cs="Calibri" w:asciiTheme="minorAscii" w:hAnsiTheme="minorAscii" w:eastAsiaTheme="minorAscii" w:cstheme="minorAscii"/>
+          <w:b w:val="0"/>
+          <w:bCs w:val="0"/>
+          <w:sz w:val="22"/>
+          <w:szCs w:val="22"/>
+        </w:rPr>
+        <w:t>recher</w:t>
+      </w:r>
+      <w:r>
+        <w:rPr>
+          <w:rFonts w:ascii="Calibri" w:hAnsi="Calibri" w:eastAsia="Calibri" w:cs="Calibri" w:asciiTheme="minorAscii" w:hAnsiTheme="minorAscii" w:eastAsiaTheme="minorAscii" w:cstheme="minorAscii"/>
+          <w:b w:val="0"/>
+          <w:bCs w:val="0"/>
+          <w:sz w:val="22"/>
+          <w:szCs w:val="22"/>
+        </w:rPr>
+        <w:t>c</w:t>
+      </w:r>
+      <w:r>
+        <w:rPr>
+          <w:rFonts w:ascii="Calibri" w:hAnsi="Calibri" w:eastAsia="Calibri" w:cs="Calibri" w:asciiTheme="minorAscii" w:hAnsiTheme="minorAscii" w:eastAsiaTheme="minorAscii" w:cstheme="minorAscii"/>
+          <w:b w:val="0"/>
+          <w:bCs w:val="0"/>
+          <w:sz w:val="22"/>
+          <w:szCs w:val="22"/>
+        </w:rPr>
+        <w:t>he</w:t>
+      </w:r>
+      <w:r>
+        <w:rPr>
+          <w:rFonts w:ascii="Calibri" w:hAnsi="Calibri" w:eastAsia="Calibri" w:cs="Calibri" w:asciiTheme="minorAscii" w:hAnsiTheme="minorAscii" w:eastAsiaTheme="minorAscii" w:cstheme="minorAscii"/>
+          <w:b w:val="0"/>
+          <w:bCs w:val="0"/>
+          <w:sz w:val="22"/>
+          <w:szCs w:val="22"/>
+        </w:rPr>
+        <w:t>.</w:t>
+      </w:r>
+    </w:p>
+    <w:p>
+      <w:pPr>
+        <w:pStyle w:val="Normal"/>
+        <w:rPr>
+          <w:b w:val="1"/>
+          <w:bCs w:val="1"/>
+        </w:rPr>
+      </w:pPr>
+    </w:p>
+    <w:p>
+      <w:pPr>
+        <w:pStyle w:val="Normal"/>
+        <w:rPr>
           <w:b w:val="1"/>
           <w:bCs w:val="1"/>
         </w:rPr>
@@ -1228,15 +2313,642 @@
           <w:b w:val="1"/>
           <w:bCs w:val="1"/>
         </w:rPr>
-        <w:t>- Tableau de bord</w:t>
-      </w:r>
-    </w:p>
-    <w:p>
-      <w:pPr>
-        <w:pStyle w:val="Normal"/>
-        <w:rPr>
-          <w:b w:val="1"/>
-          <w:bCs w:val="1"/>
+        <w:t>- Tableau</w:t>
+      </w:r>
+      <w:r>
+        <w:rPr>
+          <w:b w:val="1"/>
+          <w:bCs w:val="1"/>
+        </w:rPr>
+        <w:t xml:space="preserve"> de bord</w:t>
+      </w:r>
+    </w:p>
+    <w:p>
+      <w:pPr>
+        <w:pStyle w:val="Normal"/>
+        <w:rPr>
+          <w:b w:val="0"/>
+          <w:bCs w:val="0"/>
+        </w:rPr>
+      </w:pPr>
+      <w:r>
+        <w:rPr>
+          <w:b w:val="0"/>
+          <w:bCs w:val="0"/>
+        </w:rPr>
+        <w:t>Le tableau de bord</w:t>
+      </w:r>
+      <w:r>
+        <w:rPr>
+          <w:b w:val="0"/>
+          <w:bCs w:val="0"/>
+        </w:rPr>
+        <w:t xml:space="preserve"> utilisateur lui permettra d’avoir acc</w:t>
+      </w:r>
+      <w:r>
+        <w:rPr>
+          <w:b w:val="0"/>
+          <w:bCs w:val="0"/>
+        </w:rPr>
+        <w:t>è</w:t>
+      </w:r>
+      <w:r>
+        <w:rPr>
+          <w:b w:val="0"/>
+          <w:bCs w:val="0"/>
+        </w:rPr>
+        <w:t>s :</w:t>
+      </w:r>
+    </w:p>
+    <w:p>
+      <w:pPr>
+        <w:pStyle w:val="ListParagraph"/>
+        <w:numPr>
+          <w:ilvl w:val="0"/>
+          <w:numId w:val="9"/>
+        </w:numPr>
+        <w:rPr>
+          <w:b w:val="0"/>
+          <w:bCs w:val="0"/>
+          <w:sz w:val="22"/>
+          <w:szCs w:val="22"/>
+        </w:rPr>
+      </w:pPr>
+      <w:r>
+        <w:rPr>
+          <w:b w:val="0"/>
+          <w:bCs w:val="0"/>
+          <w:sz w:val="22"/>
+          <w:szCs w:val="22"/>
+        </w:rPr>
+        <w:t>A son listing “interlocuteur”</w:t>
+      </w:r>
+      <w:r>
+        <w:rPr>
+          <w:b w:val="0"/>
+          <w:bCs w:val="0"/>
+          <w:sz w:val="22"/>
+          <w:szCs w:val="22"/>
+        </w:rPr>
+        <w:t>, “réseau”</w:t>
+      </w:r>
+    </w:p>
+    <w:p>
+      <w:pPr>
+        <w:pStyle w:val="ListParagraph"/>
+        <w:numPr>
+          <w:ilvl w:val="0"/>
+          <w:numId w:val="9"/>
+        </w:numPr>
+        <w:rPr>
+          <w:b w:val="0"/>
+          <w:bCs w:val="0"/>
+          <w:sz w:val="22"/>
+          <w:szCs w:val="22"/>
+        </w:rPr>
+      </w:pPr>
+      <w:r>
+        <w:rPr>
+          <w:b w:val="0"/>
+          <w:bCs w:val="0"/>
+          <w:sz w:val="22"/>
+          <w:szCs w:val="22"/>
+        </w:rPr>
+        <w:t>A l’historique de ses conversations</w:t>
+      </w:r>
+    </w:p>
+    <w:p>
+      <w:pPr>
+        <w:pStyle w:val="ListParagraph"/>
+        <w:numPr>
+          <w:ilvl w:val="0"/>
+          <w:numId w:val="9"/>
+        </w:numPr>
+        <w:rPr>
+          <w:b w:val="0"/>
+          <w:bCs w:val="0"/>
+          <w:sz w:val="22"/>
+          <w:szCs w:val="22"/>
+        </w:rPr>
+      </w:pPr>
+      <w:r>
+        <w:rPr>
+          <w:b w:val="0"/>
+          <w:bCs w:val="0"/>
+          <w:sz w:val="22"/>
+          <w:szCs w:val="22"/>
+        </w:rPr>
+        <w:t>De ses offres</w:t>
+      </w:r>
+    </w:p>
+    <w:p>
+      <w:pPr>
+        <w:pStyle w:val="ListParagraph"/>
+        <w:numPr>
+          <w:ilvl w:val="0"/>
+          <w:numId w:val="9"/>
+        </w:numPr>
+        <w:rPr>
+          <w:b w:val="0"/>
+          <w:bCs w:val="0"/>
+          <w:sz w:val="22"/>
+          <w:szCs w:val="22"/>
+        </w:rPr>
+      </w:pPr>
+      <w:r>
+        <w:rPr>
+          <w:b w:val="0"/>
+          <w:bCs w:val="0"/>
+          <w:sz w:val="22"/>
+          <w:szCs w:val="22"/>
+        </w:rPr>
+        <w:t>Des accords conclus</w:t>
+      </w:r>
+    </w:p>
+    <w:p>
+      <w:pPr>
+        <w:pStyle w:val="ListParagraph"/>
+        <w:numPr>
+          <w:ilvl w:val="0"/>
+          <w:numId w:val="9"/>
+        </w:numPr>
+        <w:rPr>
+          <w:b w:val="0"/>
+          <w:bCs w:val="0"/>
+          <w:sz w:val="22"/>
+          <w:szCs w:val="22"/>
+        </w:rPr>
+      </w:pPr>
+      <w:r>
+        <w:rPr>
+          <w:b w:val="0"/>
+          <w:bCs w:val="0"/>
+          <w:sz w:val="22"/>
+          <w:szCs w:val="22"/>
+        </w:rPr>
+        <w:t xml:space="preserve">(Système de </w:t>
+      </w:r>
+      <w:r>
+        <w:rPr>
+          <w:b w:val="0"/>
+          <w:bCs w:val="0"/>
+          <w:sz w:val="22"/>
+          <w:szCs w:val="22"/>
+        </w:rPr>
+        <w:t>favoris</w:t>
+      </w:r>
+      <w:r>
+        <w:rPr>
+          <w:b w:val="0"/>
+          <w:bCs w:val="0"/>
+          <w:sz w:val="22"/>
+          <w:szCs w:val="22"/>
+        </w:rPr>
+        <w:t xml:space="preserve"> </w:t>
+      </w:r>
+      <w:r>
+        <w:rPr>
+          <w:b w:val="0"/>
+          <w:bCs w:val="0"/>
+          <w:sz w:val="22"/>
+          <w:szCs w:val="22"/>
+        </w:rPr>
+        <w:t>pour</w:t>
+      </w:r>
+      <w:r>
+        <w:rPr>
+          <w:b w:val="0"/>
+          <w:bCs w:val="0"/>
+          <w:sz w:val="22"/>
+          <w:szCs w:val="22"/>
+        </w:rPr>
+        <w:t xml:space="preserve"> </w:t>
+      </w:r>
+      <w:r>
+        <w:rPr>
+          <w:b w:val="0"/>
+          <w:bCs w:val="0"/>
+          <w:sz w:val="22"/>
+          <w:szCs w:val="22"/>
+        </w:rPr>
+        <w:t>les offres</w:t>
+      </w:r>
+      <w:r>
+        <w:rPr>
+          <w:b w:val="0"/>
+          <w:bCs w:val="0"/>
+          <w:sz w:val="22"/>
+          <w:szCs w:val="22"/>
+        </w:rPr>
+        <w:t xml:space="preserve"> </w:t>
+      </w:r>
+      <w:r>
+        <w:rPr>
+          <w:b w:val="0"/>
+          <w:bCs w:val="0"/>
+          <w:sz w:val="22"/>
+          <w:szCs w:val="22"/>
+        </w:rPr>
+        <w:t>publiées</w:t>
+      </w:r>
+      <w:r>
+        <w:rPr>
+          <w:b w:val="0"/>
+          <w:bCs w:val="0"/>
+          <w:sz w:val="22"/>
+          <w:szCs w:val="22"/>
+        </w:rPr>
+        <w:t>)</w:t>
+      </w:r>
+    </w:p>
+    <w:p>
+      <w:pPr>
+        <w:pStyle w:val="ListParagraph"/>
+        <w:numPr>
+          <w:ilvl w:val="0"/>
+          <w:numId w:val="9"/>
+        </w:numPr>
+        <w:rPr>
+          <w:b w:val="0"/>
+          <w:bCs w:val="0"/>
+          <w:sz w:val="22"/>
+          <w:szCs w:val="22"/>
+        </w:rPr>
+      </w:pPr>
+      <w:r>
+        <w:rPr>
+          <w:b w:val="0"/>
+          <w:bCs w:val="0"/>
+          <w:sz w:val="22"/>
+          <w:szCs w:val="22"/>
+        </w:rPr>
+        <w:t>A son profil</w:t>
+      </w:r>
+    </w:p>
+    <w:p>
+      <w:pPr>
+        <w:pStyle w:val="ListParagraph"/>
+        <w:numPr>
+          <w:ilvl w:val="0"/>
+          <w:numId w:val="9"/>
+        </w:numPr>
+        <w:rPr>
+          <w:b w:val="0"/>
+          <w:bCs w:val="0"/>
+          <w:sz w:val="22"/>
+          <w:szCs w:val="22"/>
+        </w:rPr>
+      </w:pPr>
+      <w:r>
+        <w:rPr>
+          <w:b w:val="0"/>
+          <w:bCs w:val="0"/>
+          <w:sz w:val="22"/>
+          <w:szCs w:val="22"/>
+        </w:rPr>
+        <w:t>Au menu général du site</w:t>
+      </w:r>
+    </w:p>
+    <w:p>
+      <w:pPr>
+        <w:pStyle w:val="ListParagraph"/>
+        <w:numPr>
+          <w:ilvl w:val="0"/>
+          <w:numId w:val="9"/>
+        </w:numPr>
+        <w:rPr>
+          <w:b w:val="0"/>
+          <w:bCs w:val="0"/>
+          <w:sz w:val="22"/>
+          <w:szCs w:val="22"/>
+        </w:rPr>
+      </w:pPr>
+      <w:r>
+        <w:rPr>
+          <w:b w:val="0"/>
+          <w:bCs w:val="0"/>
+          <w:sz w:val="22"/>
+          <w:szCs w:val="22"/>
+        </w:rPr>
+        <w:t>(A</w:t>
+      </w:r>
+      <w:r>
+        <w:rPr>
+          <w:b w:val="0"/>
+          <w:bCs w:val="0"/>
+          <w:sz w:val="22"/>
+          <w:szCs w:val="22"/>
+        </w:rPr>
+        <w:t xml:space="preserve">ux onglets présentant </w:t>
+      </w:r>
+    </w:p>
+    <w:p>
+      <w:pPr>
+        <w:pStyle w:val="Normal"/>
+        <w:rPr>
+          <w:b w:val="1"/>
+          <w:bCs w:val="1"/>
+        </w:rPr>
+      </w:pPr>
+    </w:p>
+    <w:p>
+      <w:pPr>
+        <w:pStyle w:val="Normal"/>
+        <w:rPr>
+          <w:b w:val="1"/>
+          <w:bCs w:val="1"/>
+          <w:sz w:val="28"/>
+          <w:szCs w:val="28"/>
+        </w:rPr>
+      </w:pPr>
+      <w:r>
+        <w:rPr>
+          <w:b w:val="1"/>
+          <w:bCs w:val="1"/>
+          <w:sz w:val="28"/>
+          <w:szCs w:val="28"/>
+        </w:rPr>
+        <w:t>VI - Fonctionnalités Administrateurs :</w:t>
+      </w:r>
+    </w:p>
+    <w:p>
+      <w:pPr>
+        <w:pStyle w:val="Normal"/>
+        <w:rPr>
+          <w:b w:val="1"/>
+          <w:bCs w:val="1"/>
+          <w:sz w:val="28"/>
+          <w:szCs w:val="28"/>
+        </w:rPr>
+      </w:pPr>
+    </w:p>
+    <w:p>
+      <w:pPr>
+        <w:rPr>
+          <w:b w:val="1"/>
+          <w:bCs w:val="1"/>
+          <w:sz w:val="28"/>
+          <w:szCs w:val="28"/>
+        </w:rPr>
+      </w:pPr>
+      <w:r>
+        <w:rPr>
+          <w:b w:val="1"/>
+          <w:bCs w:val="1"/>
+          <w:sz w:val="28"/>
+          <w:szCs w:val="28"/>
+        </w:rPr>
+        <w:t>VI</w:t>
+      </w:r>
+      <w:r>
+        <w:rPr>
+          <w:b w:val="1"/>
+          <w:bCs w:val="1"/>
+          <w:sz w:val="28"/>
+          <w:szCs w:val="28"/>
+        </w:rPr>
+        <w:t>I</w:t>
+      </w:r>
+      <w:r>
+        <w:rPr>
+          <w:b w:val="1"/>
+          <w:bCs w:val="1"/>
+          <w:sz w:val="28"/>
+          <w:szCs w:val="28"/>
+        </w:rPr>
+        <w:t xml:space="preserve"> - Arborescence :</w:t>
+      </w:r>
+    </w:p>
+    <w:p>
+      <w:pPr>
+        <w:pStyle w:val="ListParagraph"/>
+        <w:numPr>
+          <w:ilvl w:val="0"/>
+          <w:numId w:val="8"/>
+        </w:numPr>
+        <w:rPr>
+          <w:b w:val="1"/>
+          <w:bCs w:val="1"/>
+          <w:sz w:val="22"/>
+          <w:szCs w:val="22"/>
+        </w:rPr>
+      </w:pPr>
+      <w:r>
+        <w:rPr>
+          <w:b w:val="0"/>
+          <w:bCs w:val="0"/>
+          <w:sz w:val="22"/>
+          <w:szCs w:val="22"/>
+        </w:rPr>
+        <w:t xml:space="preserve">Accueil </w:t>
+      </w:r>
+    </w:p>
+    <w:p>
+      <w:pPr>
+        <w:pStyle w:val="ListParagraph"/>
+        <w:numPr>
+          <w:ilvl w:val="0"/>
+          <w:numId w:val="8"/>
+        </w:numPr>
+        <w:rPr>
+          <w:b w:val="1"/>
+          <w:bCs w:val="1"/>
+          <w:sz w:val="22"/>
+          <w:szCs w:val="22"/>
+        </w:rPr>
+      </w:pPr>
+      <w:r>
+        <w:rPr>
+          <w:b w:val="0"/>
+          <w:bCs w:val="0"/>
+          <w:sz w:val="22"/>
+          <w:szCs w:val="22"/>
+        </w:rPr>
+        <w:t>Notre application</w:t>
+      </w:r>
+    </w:p>
+    <w:p>
+      <w:pPr>
+        <w:pStyle w:val="ListParagraph"/>
+        <w:numPr>
+          <w:ilvl w:val="0"/>
+          <w:numId w:val="8"/>
+        </w:numPr>
+        <w:rPr>
+          <w:b w:val="1"/>
+          <w:bCs w:val="1"/>
+          <w:sz w:val="22"/>
+          <w:szCs w:val="22"/>
+        </w:rPr>
+      </w:pPr>
+      <w:r>
+        <w:rPr>
+          <w:b w:val="0"/>
+          <w:bCs w:val="0"/>
+          <w:sz w:val="22"/>
+          <w:szCs w:val="22"/>
+        </w:rPr>
+        <w:t>Support</w:t>
+      </w:r>
+    </w:p>
+    <w:p>
+      <w:pPr>
+        <w:pStyle w:val="ListParagraph"/>
+        <w:numPr>
+          <w:ilvl w:val="0"/>
+          <w:numId w:val="8"/>
+        </w:numPr>
+        <w:rPr>
+          <w:rFonts w:ascii="Calibri" w:hAnsi="Calibri" w:eastAsia="Calibri" w:cs="Calibri" w:asciiTheme="minorAscii" w:hAnsiTheme="minorAscii" w:eastAsiaTheme="minorAscii" w:cstheme="minorAscii"/>
+          <w:b w:val="0"/>
+          <w:bCs w:val="0"/>
+          <w:sz w:val="22"/>
+          <w:szCs w:val="22"/>
+        </w:rPr>
+      </w:pPr>
+      <w:r>
+        <w:rPr>
+          <w:b w:val="0"/>
+          <w:bCs w:val="0"/>
+          <w:sz w:val="22"/>
+          <w:szCs w:val="22"/>
+        </w:rPr>
+        <w:t>Mentions légales</w:t>
+      </w:r>
+    </w:p>
+    <w:p>
+      <w:pPr>
+        <w:pStyle w:val="ListParagraph"/>
+        <w:numPr>
+          <w:ilvl w:val="0"/>
+          <w:numId w:val="8"/>
+        </w:numPr>
+        <w:jc w:val="left"/>
+        <w:rPr>
+          <w:rFonts w:ascii="Calibri" w:hAnsi="Calibri" w:eastAsia="Calibri" w:cs="Calibri" w:asciiTheme="minorAscii" w:hAnsiTheme="minorAscii" w:eastAsiaTheme="minorAscii" w:cstheme="minorAscii"/>
+          <w:b w:val="0"/>
+          <w:bCs w:val="0"/>
+          <w:i w:val="0"/>
+          <w:iCs w:val="0"/>
+          <w:caps w:val="0"/>
+          <w:smallCaps w:val="0"/>
+          <w:strike w:val="0"/>
+          <w:dstrike w:val="0"/>
+          <w:noProof w:val="0"/>
+          <w:color w:val="0563C1"/>
+          <w:sz w:val="22"/>
+          <w:szCs w:val="22"/>
+          <w:lang w:val="fr-FR"/>
+        </w:rPr>
+      </w:pPr>
+      <w:r>
+        <w:rPr>
+          <w:b w:val="0"/>
+          <w:bCs w:val="0"/>
+          <w:i w:val="0"/>
+          <w:iCs w:val="0"/>
+          <w:caps w:val="0"/>
+          <w:smallCaps w:val="0"/>
+          <w:strike w:val="0"/>
+          <w:dstrike w:val="0"/>
+          <w:noProof w:val="0"/>
+          <w:sz w:val="22"/>
+          <w:szCs w:val="22"/>
+          <w:lang w:val="fr-FR"/>
+        </w:rPr>
+        <w:t>Conditions d'utilisation</w:t>
+      </w:r>
+    </w:p>
+    <w:p>
+      <w:pPr>
+        <w:pStyle w:val="ListParagraph"/>
+        <w:numPr>
+          <w:ilvl w:val="0"/>
+          <w:numId w:val="8"/>
+        </w:numPr>
+        <w:jc w:val="left"/>
+        <w:rPr>
+          <w:b w:val="0"/>
+          <w:bCs w:val="0"/>
+          <w:i w:val="0"/>
+          <w:iCs w:val="0"/>
+          <w:caps w:val="0"/>
+          <w:smallCaps w:val="0"/>
+          <w:strike w:val="0"/>
+          <w:dstrike w:val="0"/>
+          <w:noProof w:val="0"/>
+          <w:color w:val="0563C1"/>
+          <w:sz w:val="22"/>
+          <w:szCs w:val="22"/>
+          <w:lang w:val="fr-FR"/>
+        </w:rPr>
+      </w:pPr>
+      <w:r>
+        <w:rPr>
+          <w:b w:val="0"/>
+          <w:bCs w:val="0"/>
+          <w:i w:val="0"/>
+          <w:iCs w:val="0"/>
+          <w:caps w:val="0"/>
+          <w:smallCaps w:val="0"/>
+          <w:strike w:val="0"/>
+          <w:dstrike w:val="0"/>
+          <w:noProof w:val="0"/>
+          <w:sz w:val="22"/>
+          <w:szCs w:val="22"/>
+          <w:lang w:val="fr-FR"/>
+        </w:rPr>
+        <w:t>Règlement</w:t>
+      </w:r>
+    </w:p>
+    <w:p>
+      <w:pPr>
+        <w:pStyle w:val="ListParagraph"/>
+        <w:numPr>
+          <w:ilvl w:val="0"/>
+          <w:numId w:val="8"/>
+        </w:numPr>
+        <w:jc w:val="left"/>
+        <w:rPr>
+          <w:rFonts w:ascii="Calibri" w:hAnsi="Calibri" w:eastAsia="Calibri" w:cs="Calibri" w:asciiTheme="minorAscii" w:hAnsiTheme="minorAscii" w:eastAsiaTheme="minorAscii" w:cstheme="minorAscii"/>
+          <w:b w:val="0"/>
+          <w:bCs w:val="0"/>
+          <w:i w:val="0"/>
+          <w:iCs w:val="0"/>
+          <w:strike w:val="0"/>
+          <w:dstrike w:val="0"/>
+          <w:color w:val="0563C1"/>
+          <w:sz w:val="22"/>
+          <w:szCs w:val="22"/>
+        </w:rPr>
+      </w:pPr>
+      <w:r>
+        <w:rPr>
+          <w:b w:val="0"/>
+          <w:bCs w:val="0"/>
+          <w:i w:val="0"/>
+          <w:iCs w:val="0"/>
+          <w:caps w:val="0"/>
+          <w:smallCaps w:val="0"/>
+          <w:strike w:val="0"/>
+          <w:dstrike w:val="0"/>
+          <w:noProof w:val="0"/>
+          <w:sz w:val="22"/>
+          <w:szCs w:val="22"/>
+          <w:lang w:val="fr-FR"/>
+        </w:rPr>
+        <w:t>Politique relative aux cookies</w:t>
+      </w:r>
+    </w:p>
+    <w:p>
+      <w:pPr>
+        <w:pStyle w:val="Normal"/>
+        <w:ind w:left="0"/>
+        <w:rPr>
+          <w:b w:val="0"/>
+          <w:bCs w:val="0"/>
+          <w:sz w:val="22"/>
+          <w:szCs w:val="22"/>
         </w:rPr>
       </w:pPr>
     </w:p>
@@ -1309,6 +3021,46 @@
       <w:r>
         <w:rPr/>
         <w:t>Application responsive, à tous type de supports numériques.</w:t>
+      </w:r>
+    </w:p>
+    <w:p>
+      <w:pPr>
+        <w:pStyle w:val="Normal"/>
+      </w:pPr>
+    </w:p>
+    <w:p>
+      <w:pPr>
+        <w:pStyle w:val="Normal"/>
+      </w:pPr>
+    </w:p>
+    <w:p>
+      <w:pPr>
+        <w:pStyle w:val="Normal"/>
+      </w:pPr>
+      <w:r>
+        <w:rPr/>
+        <w:t xml:space="preserve">A voir avec Mehdi </w:t>
+      </w:r>
+      <w:r>
+        <w:rPr/>
+        <w:t>:</w:t>
+      </w:r>
+    </w:p>
+    <w:p>
+      <w:pPr>
+        <w:pStyle w:val="Normal"/>
+      </w:pPr>
+      <w:r>
+        <w:rPr/>
+        <w:t>S</w:t>
+      </w:r>
+      <w:r>
+        <w:rPr/>
+        <w:t>t</w:t>
+      </w:r>
+      <w:r>
+        <w:rPr/>
+        <w:t>ratégie commerciale du site ?</w:t>
       </w:r>
     </w:p>
     <w:p>
@@ -1332,6 +3084,507 @@
 
 <file path=word/numbering.xml><?xml version="1.0" encoding="utf-8"?>
 <w:numbering xmlns:w="http://schemas.openxmlformats.org/wordprocessingml/2006/main">
+  <w:abstractNum xmlns:w="http://schemas.openxmlformats.org/wordprocessingml/2006/main" w:abstractNumId="8">
+    <w:multiLevelType xmlns:w="http://schemas.openxmlformats.org/wordprocessingml/2006/main" w:val="hybridMultilevel"/>
+    <w:lvl xmlns:w="http://schemas.openxmlformats.org/wordprocessingml/2006/main" w:ilvl="0">
+      <w:start w:val="1"/>
+      <w:numFmt w:val="bullet"/>
+      <w:lvlText w:val=""/>
+      <w:lvlJc w:val="left"/>
+      <w:pPr>
+        <w:ind w:left="720" w:hanging="360"/>
+      </w:pPr>
+      <w:rPr>
+        <w:rFonts w:hint="default" w:ascii="Symbol" w:hAnsi="Symbol"/>
+      </w:rPr>
+    </w:lvl>
+    <w:lvl xmlns:w="http://schemas.openxmlformats.org/wordprocessingml/2006/main" w:ilvl="1">
+      <w:start w:val="1"/>
+      <w:numFmt w:val="bullet"/>
+      <w:lvlText w:val="o"/>
+      <w:lvlJc w:val="left"/>
+      <w:pPr>
+        <w:ind w:left="1440" w:hanging="360"/>
+      </w:pPr>
+      <w:rPr>
+        <w:rFonts w:hint="default" w:ascii="Courier New" w:hAnsi="Courier New"/>
+      </w:rPr>
+    </w:lvl>
+    <w:lvl xmlns:w="http://schemas.openxmlformats.org/wordprocessingml/2006/main" w:ilvl="2">
+      <w:start w:val="1"/>
+      <w:numFmt w:val="bullet"/>
+      <w:lvlText w:val=""/>
+      <w:lvlJc w:val="left"/>
+      <w:pPr>
+        <w:ind w:left="2160" w:hanging="360"/>
+      </w:pPr>
+      <w:rPr>
+        <w:rFonts w:hint="default" w:ascii="Wingdings" w:hAnsi="Wingdings"/>
+      </w:rPr>
+    </w:lvl>
+    <w:lvl xmlns:w="http://schemas.openxmlformats.org/wordprocessingml/2006/main" w:ilvl="3">
+      <w:start w:val="1"/>
+      <w:numFmt w:val="bullet"/>
+      <w:lvlText w:val=""/>
+      <w:lvlJc w:val="left"/>
+      <w:pPr>
+        <w:ind w:left="2880" w:hanging="360"/>
+      </w:pPr>
+      <w:rPr>
+        <w:rFonts w:hint="default" w:ascii="Symbol" w:hAnsi="Symbol"/>
+      </w:rPr>
+    </w:lvl>
+    <w:lvl xmlns:w="http://schemas.openxmlformats.org/wordprocessingml/2006/main" w:ilvl="4">
+      <w:start w:val="1"/>
+      <w:numFmt w:val="bullet"/>
+      <w:lvlText w:val="o"/>
+      <w:lvlJc w:val="left"/>
+      <w:pPr>
+        <w:ind w:left="3600" w:hanging="360"/>
+      </w:pPr>
+      <w:rPr>
+        <w:rFonts w:hint="default" w:ascii="Courier New" w:hAnsi="Courier New"/>
+      </w:rPr>
+    </w:lvl>
+    <w:lvl xmlns:w="http://schemas.openxmlformats.org/wordprocessingml/2006/main" w:ilvl="5">
+      <w:start w:val="1"/>
+      <w:numFmt w:val="bullet"/>
+      <w:lvlText w:val=""/>
+      <w:lvlJc w:val="left"/>
+      <w:pPr>
+        <w:ind w:left="4320" w:hanging="360"/>
+      </w:pPr>
+      <w:rPr>
+        <w:rFonts w:hint="default" w:ascii="Wingdings" w:hAnsi="Wingdings"/>
+      </w:rPr>
+    </w:lvl>
+    <w:lvl xmlns:w="http://schemas.openxmlformats.org/wordprocessingml/2006/main" w:ilvl="6">
+      <w:start w:val="1"/>
+      <w:numFmt w:val="bullet"/>
+      <w:lvlText w:val=""/>
+      <w:lvlJc w:val="left"/>
+      <w:pPr>
+        <w:ind w:left="5040" w:hanging="360"/>
+      </w:pPr>
+      <w:rPr>
+        <w:rFonts w:hint="default" w:ascii="Symbol" w:hAnsi="Symbol"/>
+      </w:rPr>
+    </w:lvl>
+    <w:lvl xmlns:w="http://schemas.openxmlformats.org/wordprocessingml/2006/main" w:ilvl="7">
+      <w:start w:val="1"/>
+      <w:numFmt w:val="bullet"/>
+      <w:lvlText w:val="o"/>
+      <w:lvlJc w:val="left"/>
+      <w:pPr>
+        <w:ind w:left="5760" w:hanging="360"/>
+      </w:pPr>
+      <w:rPr>
+        <w:rFonts w:hint="default" w:ascii="Courier New" w:hAnsi="Courier New"/>
+      </w:rPr>
+    </w:lvl>
+    <w:lvl xmlns:w="http://schemas.openxmlformats.org/wordprocessingml/2006/main" w:ilvl="8">
+      <w:start w:val="1"/>
+      <w:numFmt w:val="bullet"/>
+      <w:lvlText w:val=""/>
+      <w:lvlJc w:val="left"/>
+      <w:pPr>
+        <w:ind w:left="6480" w:hanging="360"/>
+      </w:pPr>
+      <w:rPr>
+        <w:rFonts w:hint="default" w:ascii="Wingdings" w:hAnsi="Wingdings"/>
+      </w:rPr>
+    </w:lvl>
+  </w:abstractNum>
+  <w:abstractNum xmlns:w="http://schemas.openxmlformats.org/wordprocessingml/2006/main" w:abstractNumId="7">
+    <w:multiLevelType xmlns:w="http://schemas.openxmlformats.org/wordprocessingml/2006/main" w:val="hybridMultilevel"/>
+    <w:lvl xmlns:w="http://schemas.openxmlformats.org/wordprocessingml/2006/main" w:ilvl="0">
+      <w:start w:val="1"/>
+      <w:numFmt w:val="bullet"/>
+      <w:lvlText w:val=""/>
+      <w:lvlJc w:val="left"/>
+      <w:pPr>
+        <w:ind w:left="720" w:hanging="360"/>
+      </w:pPr>
+      <w:rPr>
+        <w:rFonts w:hint="default" w:ascii="Symbol" w:hAnsi="Symbol"/>
+      </w:rPr>
+    </w:lvl>
+    <w:lvl xmlns:w="http://schemas.openxmlformats.org/wordprocessingml/2006/main" w:ilvl="1">
+      <w:start w:val="1"/>
+      <w:numFmt w:val="bullet"/>
+      <w:lvlText w:val="o"/>
+      <w:lvlJc w:val="left"/>
+      <w:pPr>
+        <w:ind w:left="1440" w:hanging="360"/>
+      </w:pPr>
+      <w:rPr>
+        <w:rFonts w:hint="default" w:ascii="Courier New" w:hAnsi="Courier New"/>
+      </w:rPr>
+    </w:lvl>
+    <w:lvl xmlns:w="http://schemas.openxmlformats.org/wordprocessingml/2006/main" w:ilvl="2">
+      <w:start w:val="1"/>
+      <w:numFmt w:val="bullet"/>
+      <w:lvlText w:val=""/>
+      <w:lvlJc w:val="left"/>
+      <w:pPr>
+        <w:ind w:left="2160" w:hanging="360"/>
+      </w:pPr>
+      <w:rPr>
+        <w:rFonts w:hint="default" w:ascii="Wingdings" w:hAnsi="Wingdings"/>
+      </w:rPr>
+    </w:lvl>
+    <w:lvl xmlns:w="http://schemas.openxmlformats.org/wordprocessingml/2006/main" w:ilvl="3">
+      <w:start w:val="1"/>
+      <w:numFmt w:val="bullet"/>
+      <w:lvlText w:val=""/>
+      <w:lvlJc w:val="left"/>
+      <w:pPr>
+        <w:ind w:left="2880" w:hanging="360"/>
+      </w:pPr>
+      <w:rPr>
+        <w:rFonts w:hint="default" w:ascii="Symbol" w:hAnsi="Symbol"/>
+      </w:rPr>
+    </w:lvl>
+    <w:lvl xmlns:w="http://schemas.openxmlformats.org/wordprocessingml/2006/main" w:ilvl="4">
+      <w:start w:val="1"/>
+      <w:numFmt w:val="bullet"/>
+      <w:lvlText w:val="o"/>
+      <w:lvlJc w:val="left"/>
+      <w:pPr>
+        <w:ind w:left="3600" w:hanging="360"/>
+      </w:pPr>
+      <w:rPr>
+        <w:rFonts w:hint="default" w:ascii="Courier New" w:hAnsi="Courier New"/>
+      </w:rPr>
+    </w:lvl>
+    <w:lvl xmlns:w="http://schemas.openxmlformats.org/wordprocessingml/2006/main" w:ilvl="5">
+      <w:start w:val="1"/>
+      <w:numFmt w:val="bullet"/>
+      <w:lvlText w:val=""/>
+      <w:lvlJc w:val="left"/>
+      <w:pPr>
+        <w:ind w:left="4320" w:hanging="360"/>
+      </w:pPr>
+      <w:rPr>
+        <w:rFonts w:hint="default" w:ascii="Wingdings" w:hAnsi="Wingdings"/>
+      </w:rPr>
+    </w:lvl>
+    <w:lvl xmlns:w="http://schemas.openxmlformats.org/wordprocessingml/2006/main" w:ilvl="6">
+      <w:start w:val="1"/>
+      <w:numFmt w:val="bullet"/>
+      <w:lvlText w:val=""/>
+      <w:lvlJc w:val="left"/>
+      <w:pPr>
+        <w:ind w:left="5040" w:hanging="360"/>
+      </w:pPr>
+      <w:rPr>
+        <w:rFonts w:hint="default" w:ascii="Symbol" w:hAnsi="Symbol"/>
+      </w:rPr>
+    </w:lvl>
+    <w:lvl xmlns:w="http://schemas.openxmlformats.org/wordprocessingml/2006/main" w:ilvl="7">
+      <w:start w:val="1"/>
+      <w:numFmt w:val="bullet"/>
+      <w:lvlText w:val="o"/>
+      <w:lvlJc w:val="left"/>
+      <w:pPr>
+        <w:ind w:left="5760" w:hanging="360"/>
+      </w:pPr>
+      <w:rPr>
+        <w:rFonts w:hint="default" w:ascii="Courier New" w:hAnsi="Courier New"/>
+      </w:rPr>
+    </w:lvl>
+    <w:lvl xmlns:w="http://schemas.openxmlformats.org/wordprocessingml/2006/main" w:ilvl="8">
+      <w:start w:val="1"/>
+      <w:numFmt w:val="bullet"/>
+      <w:lvlText w:val=""/>
+      <w:lvlJc w:val="left"/>
+      <w:pPr>
+        <w:ind w:left="6480" w:hanging="360"/>
+      </w:pPr>
+      <w:rPr>
+        <w:rFonts w:hint="default" w:ascii="Wingdings" w:hAnsi="Wingdings"/>
+      </w:rPr>
+    </w:lvl>
+  </w:abstractNum>
+  <w:abstractNum xmlns:w="http://schemas.openxmlformats.org/wordprocessingml/2006/main" w:abstractNumId="6">
+    <w:multiLevelType xmlns:w="http://schemas.openxmlformats.org/wordprocessingml/2006/main" w:val="hybridMultilevel"/>
+    <w:lvl xmlns:w="http://schemas.openxmlformats.org/wordprocessingml/2006/main" w:ilvl="0">
+      <w:start w:val="1"/>
+      <w:numFmt w:val="bullet"/>
+      <w:lvlText w:val=""/>
+      <w:lvlJc w:val="left"/>
+      <w:pPr>
+        <w:ind w:left="720" w:hanging="360"/>
+      </w:pPr>
+      <w:rPr>
+        <w:rFonts w:hint="default" w:ascii="Symbol" w:hAnsi="Symbol"/>
+      </w:rPr>
+    </w:lvl>
+    <w:lvl xmlns:w="http://schemas.openxmlformats.org/wordprocessingml/2006/main" w:ilvl="1">
+      <w:start w:val="1"/>
+      <w:numFmt w:val="bullet"/>
+      <w:lvlText w:val="o"/>
+      <w:lvlJc w:val="left"/>
+      <w:pPr>
+        <w:ind w:left="1440" w:hanging="360"/>
+      </w:pPr>
+      <w:rPr>
+        <w:rFonts w:hint="default" w:ascii="Courier New" w:hAnsi="Courier New"/>
+      </w:rPr>
+    </w:lvl>
+    <w:lvl xmlns:w="http://schemas.openxmlformats.org/wordprocessingml/2006/main" w:ilvl="2">
+      <w:start w:val="1"/>
+      <w:numFmt w:val="bullet"/>
+      <w:lvlText w:val=""/>
+      <w:lvlJc w:val="left"/>
+      <w:pPr>
+        <w:ind w:left="2160" w:hanging="360"/>
+      </w:pPr>
+      <w:rPr>
+        <w:rFonts w:hint="default" w:ascii="Wingdings" w:hAnsi="Wingdings"/>
+      </w:rPr>
+    </w:lvl>
+    <w:lvl xmlns:w="http://schemas.openxmlformats.org/wordprocessingml/2006/main" w:ilvl="3">
+      <w:start w:val="1"/>
+      <w:numFmt w:val="bullet"/>
+      <w:lvlText w:val=""/>
+      <w:lvlJc w:val="left"/>
+      <w:pPr>
+        <w:ind w:left="2880" w:hanging="360"/>
+      </w:pPr>
+      <w:rPr>
+        <w:rFonts w:hint="default" w:ascii="Symbol" w:hAnsi="Symbol"/>
+      </w:rPr>
+    </w:lvl>
+    <w:lvl xmlns:w="http://schemas.openxmlformats.org/wordprocessingml/2006/main" w:ilvl="4">
+      <w:start w:val="1"/>
+      <w:numFmt w:val="bullet"/>
+      <w:lvlText w:val="o"/>
+      <w:lvlJc w:val="left"/>
+      <w:pPr>
+        <w:ind w:left="3600" w:hanging="360"/>
+      </w:pPr>
+      <w:rPr>
+        <w:rFonts w:hint="default" w:ascii="Courier New" w:hAnsi="Courier New"/>
+      </w:rPr>
+    </w:lvl>
+    <w:lvl xmlns:w="http://schemas.openxmlformats.org/wordprocessingml/2006/main" w:ilvl="5">
+      <w:start w:val="1"/>
+      <w:numFmt w:val="bullet"/>
+      <w:lvlText w:val=""/>
+      <w:lvlJc w:val="left"/>
+      <w:pPr>
+        <w:ind w:left="4320" w:hanging="360"/>
+      </w:pPr>
+      <w:rPr>
+        <w:rFonts w:hint="default" w:ascii="Wingdings" w:hAnsi="Wingdings"/>
+      </w:rPr>
+    </w:lvl>
+    <w:lvl xmlns:w="http://schemas.openxmlformats.org/wordprocessingml/2006/main" w:ilvl="6">
+      <w:start w:val="1"/>
+      <w:numFmt w:val="bullet"/>
+      <w:lvlText w:val=""/>
+      <w:lvlJc w:val="left"/>
+      <w:pPr>
+        <w:ind w:left="5040" w:hanging="360"/>
+      </w:pPr>
+      <w:rPr>
+        <w:rFonts w:hint="default" w:ascii="Symbol" w:hAnsi="Symbol"/>
+      </w:rPr>
+    </w:lvl>
+    <w:lvl xmlns:w="http://schemas.openxmlformats.org/wordprocessingml/2006/main" w:ilvl="7">
+      <w:start w:val="1"/>
+      <w:numFmt w:val="bullet"/>
+      <w:lvlText w:val="o"/>
+      <w:lvlJc w:val="left"/>
+      <w:pPr>
+        <w:ind w:left="5760" w:hanging="360"/>
+      </w:pPr>
+      <w:rPr>
+        <w:rFonts w:hint="default" w:ascii="Courier New" w:hAnsi="Courier New"/>
+      </w:rPr>
+    </w:lvl>
+    <w:lvl xmlns:w="http://schemas.openxmlformats.org/wordprocessingml/2006/main" w:ilvl="8">
+      <w:start w:val="1"/>
+      <w:numFmt w:val="bullet"/>
+      <w:lvlText w:val=""/>
+      <w:lvlJc w:val="left"/>
+      <w:pPr>
+        <w:ind w:left="6480" w:hanging="360"/>
+      </w:pPr>
+      <w:rPr>
+        <w:rFonts w:hint="default" w:ascii="Wingdings" w:hAnsi="Wingdings"/>
+      </w:rPr>
+    </w:lvl>
+  </w:abstractNum>
+  <w:abstractNum xmlns:w="http://schemas.openxmlformats.org/wordprocessingml/2006/main" w:abstractNumId="5">
+    <w:multiLevelType xmlns:w="http://schemas.openxmlformats.org/wordprocessingml/2006/main" w:val="hybridMultilevel"/>
+    <w:lvl xmlns:w="http://schemas.openxmlformats.org/wordprocessingml/2006/main" w:ilvl="0">
+      <w:start w:val="1"/>
+      <w:numFmt w:val="decimal"/>
+      <w:lvlText w:val="%1."/>
+      <w:lvlJc w:val="left"/>
+      <w:pPr>
+        <w:ind w:left="720" w:hanging="360"/>
+      </w:pPr>
+    </w:lvl>
+    <w:lvl xmlns:w="http://schemas.openxmlformats.org/wordprocessingml/2006/main" w:ilvl="1">
+      <w:start w:val="1"/>
+      <w:numFmt w:val="lowerLetter"/>
+      <w:lvlText w:val="%2."/>
+      <w:lvlJc w:val="left"/>
+      <w:pPr>
+        <w:ind w:left="1440" w:hanging="360"/>
+      </w:pPr>
+    </w:lvl>
+    <w:lvl xmlns:w="http://schemas.openxmlformats.org/wordprocessingml/2006/main" w:ilvl="2">
+      <w:start w:val="1"/>
+      <w:numFmt w:val="lowerRoman"/>
+      <w:lvlText w:val="%3."/>
+      <w:lvlJc w:val="right"/>
+      <w:pPr>
+        <w:ind w:left="2160" w:hanging="180"/>
+      </w:pPr>
+    </w:lvl>
+    <w:lvl xmlns:w="http://schemas.openxmlformats.org/wordprocessingml/2006/main" w:ilvl="3">
+      <w:start w:val="1"/>
+      <w:numFmt w:val="decimal"/>
+      <w:lvlText w:val="%4."/>
+      <w:lvlJc w:val="left"/>
+      <w:pPr>
+        <w:ind w:left="2880" w:hanging="360"/>
+      </w:pPr>
+    </w:lvl>
+    <w:lvl xmlns:w="http://schemas.openxmlformats.org/wordprocessingml/2006/main" w:ilvl="4">
+      <w:start w:val="1"/>
+      <w:numFmt w:val="lowerLetter"/>
+      <w:lvlText w:val="%5."/>
+      <w:lvlJc w:val="left"/>
+      <w:pPr>
+        <w:ind w:left="3600" w:hanging="360"/>
+      </w:pPr>
+    </w:lvl>
+    <w:lvl xmlns:w="http://schemas.openxmlformats.org/wordprocessingml/2006/main" w:ilvl="5">
+      <w:start w:val="1"/>
+      <w:numFmt w:val="lowerRoman"/>
+      <w:lvlText w:val="%6."/>
+      <w:lvlJc w:val="right"/>
+      <w:pPr>
+        <w:ind w:left="4320" w:hanging="180"/>
+      </w:pPr>
+    </w:lvl>
+    <w:lvl xmlns:w="http://schemas.openxmlformats.org/wordprocessingml/2006/main" w:ilvl="6">
+      <w:start w:val="1"/>
+      <w:numFmt w:val="decimal"/>
+      <w:lvlText w:val="%7."/>
+      <w:lvlJc w:val="left"/>
+      <w:pPr>
+        <w:ind w:left="5040" w:hanging="360"/>
+      </w:pPr>
+    </w:lvl>
+    <w:lvl xmlns:w="http://schemas.openxmlformats.org/wordprocessingml/2006/main" w:ilvl="7">
+      <w:start w:val="1"/>
+      <w:numFmt w:val="lowerLetter"/>
+      <w:lvlText w:val="%8."/>
+      <w:lvlJc w:val="left"/>
+      <w:pPr>
+        <w:ind w:left="5760" w:hanging="360"/>
+      </w:pPr>
+    </w:lvl>
+    <w:lvl xmlns:w="http://schemas.openxmlformats.org/wordprocessingml/2006/main" w:ilvl="8">
+      <w:start w:val="1"/>
+      <w:numFmt w:val="lowerRoman"/>
+      <w:lvlText w:val="%9."/>
+      <w:lvlJc w:val="right"/>
+      <w:pPr>
+        <w:ind w:left="6480" w:hanging="180"/>
+      </w:pPr>
+    </w:lvl>
+  </w:abstractNum>
+  <w:abstractNum xmlns:w="http://schemas.openxmlformats.org/wordprocessingml/2006/main" w:abstractNumId="4">
+    <w:multiLevelType xmlns:w="http://schemas.openxmlformats.org/wordprocessingml/2006/main" w:val="hybridMultilevel"/>
+    <w:lvl xmlns:w="http://schemas.openxmlformats.org/wordprocessingml/2006/main" w:ilvl="0">
+      <w:start w:val="1"/>
+      <w:numFmt w:val="decimal"/>
+      <w:lvlText w:val="%1."/>
+      <w:lvlJc w:val="left"/>
+      <w:pPr>
+        <w:ind w:left="720" w:hanging="360"/>
+      </w:pPr>
+    </w:lvl>
+    <w:lvl xmlns:w="http://schemas.openxmlformats.org/wordprocessingml/2006/main" w:ilvl="1">
+      <w:start w:val="1"/>
+      <w:numFmt w:val="lowerLetter"/>
+      <w:lvlText w:val="%2."/>
+      <w:lvlJc w:val="left"/>
+      <w:pPr>
+        <w:ind w:left="1440" w:hanging="360"/>
+      </w:pPr>
+    </w:lvl>
+    <w:lvl xmlns:w="http://schemas.openxmlformats.org/wordprocessingml/2006/main" w:ilvl="2">
+      <w:start w:val="1"/>
+      <w:numFmt w:val="lowerRoman"/>
+      <w:lvlText w:val="%3."/>
+      <w:lvlJc w:val="right"/>
+      <w:pPr>
+        <w:ind w:left="2160" w:hanging="180"/>
+      </w:pPr>
+    </w:lvl>
+    <w:lvl xmlns:w="http://schemas.openxmlformats.org/wordprocessingml/2006/main" w:ilvl="3">
+      <w:start w:val="1"/>
+      <w:numFmt w:val="decimal"/>
+      <w:lvlText w:val="%4."/>
+      <w:lvlJc w:val="left"/>
+      <w:pPr>
+        <w:ind w:left="2880" w:hanging="360"/>
+      </w:pPr>
+    </w:lvl>
+    <w:lvl xmlns:w="http://schemas.openxmlformats.org/wordprocessingml/2006/main" w:ilvl="4">
+      <w:start w:val="1"/>
+      <w:numFmt w:val="lowerLetter"/>
+      <w:lvlText w:val="%5."/>
+      <w:lvlJc w:val="left"/>
+      <w:pPr>
+        <w:ind w:left="3600" w:hanging="360"/>
+      </w:pPr>
+    </w:lvl>
+    <w:lvl xmlns:w="http://schemas.openxmlformats.org/wordprocessingml/2006/main" w:ilvl="5">
+      <w:start w:val="1"/>
+      <w:numFmt w:val="lowerRoman"/>
+      <w:lvlText w:val="%6."/>
+      <w:lvlJc w:val="right"/>
+      <w:pPr>
+        <w:ind w:left="4320" w:hanging="180"/>
+      </w:pPr>
+    </w:lvl>
+    <w:lvl xmlns:w="http://schemas.openxmlformats.org/wordprocessingml/2006/main" w:ilvl="6">
+      <w:start w:val="1"/>
+      <w:numFmt w:val="decimal"/>
+      <w:lvlText w:val="%7."/>
+      <w:lvlJc w:val="left"/>
+      <w:pPr>
+        <w:ind w:left="5040" w:hanging="360"/>
+      </w:pPr>
+    </w:lvl>
+    <w:lvl xmlns:w="http://schemas.openxmlformats.org/wordprocessingml/2006/main" w:ilvl="7">
+      <w:start w:val="1"/>
+      <w:numFmt w:val="lowerLetter"/>
+      <w:lvlText w:val="%8."/>
+      <w:lvlJc w:val="left"/>
+      <w:pPr>
+        <w:ind w:left="5760" w:hanging="360"/>
+      </w:pPr>
+    </w:lvl>
+    <w:lvl xmlns:w="http://schemas.openxmlformats.org/wordprocessingml/2006/main" w:ilvl="8">
+      <w:start w:val="1"/>
+      <w:numFmt w:val="lowerRoman"/>
+      <w:lvlText w:val="%9."/>
+      <w:lvlJc w:val="right"/>
+      <w:pPr>
+        <w:ind w:left="6480" w:hanging="180"/>
+      </w:pPr>
+    </w:lvl>
+  </w:abstractNum>
   <w:abstractNum xmlns:w="http://schemas.openxmlformats.org/wordprocessingml/2006/main" w:abstractNumId="3">
     <w:multiLevelType xmlns:w="http://schemas.openxmlformats.org/wordprocessingml/2006/main" w:val="hybridMultilevel"/>
     <w:lvl xmlns:w="http://schemas.openxmlformats.org/wordprocessingml/2006/main" w:ilvl="0">
@@ -1722,6 +3975,21 @@
       </w:pPr>
     </w:lvl>
   </w:abstractNum>
+  <w:num w:numId="9">
+    <w:abstractNumId w:val="8"/>
+  </w:num>
+  <w:num w:numId="8">
+    <w:abstractNumId w:val="7"/>
+  </w:num>
+  <w:num w:numId="7">
+    <w:abstractNumId w:val="6"/>
+  </w:num>
+  <w:num w:numId="6">
+    <w:abstractNumId w:val="5"/>
+  </w:num>
+  <w:num w:numId="5">
+    <w:abstractNumId w:val="4"/>
+  </w:num>
   <w:num w:numId="4">
     <w:abstractNumId w:val="3"/>
   </w:num>

</xml_diff>